<commit_message>
Ajout de deux fichiers :  ébauche fonctinnalités et interview JJ
</commit_message>
<xml_diff>
--- a/Projet_4_Système_Gestion_Pizzerias.docx
+++ b/Projet_4_Système_Gestion_Pizzerias.docx
@@ -34,23 +34,651 @@
         <w:jc w:val="both"/>
       </w:pPr>
       <w:r>
-        <w:t>OC Pizza est un groupe de pizzérias en plein développement. Il compte déjà 5 points de vente et compte en ouvrir 3 de plus dans les 6 prochains mois.</w:t>
-      </w:r>
-    </w:p>
-    <w:p>
-      <w:pPr>
-        <w:pStyle w:val="Paragraphedeliste"/>
-        <w:jc w:val="both"/>
-      </w:pPr>
-      <w:r>
-        <w:t xml:space="preserve">Ses deux fondateurs souhaitent accompagner la croissance d’OC Pizza par la mise en place d’un système de gestion performant. En effet, le système informatique actuel ne correspond plus aux attentes du groupe, car il ne permet pas une gestion centralisée de toutes les pizzérias, </w:t>
+        <w:t xml:space="preserve">OC Pizza est un groupe de pizzérias </w:t>
+      </w:r>
+      <w:r>
+        <w:t>spécialisé dans la vente à emporter ou livrée. Ce jeune groupe est e</w:t>
+      </w:r>
+      <w:r>
+        <w:t>n plein développement. Il compte déjà 5 points de vente et compte en ouvrir 3 de plus dans les 6 prochains mois.</w:t>
+      </w:r>
+    </w:p>
+    <w:p>
+      <w:pPr>
+        <w:pStyle w:val="Paragraphedeliste"/>
+        <w:jc w:val="both"/>
+      </w:pPr>
+      <w:r>
+        <w:t>Ses deux fondateurs souhaitent accompagner la croissance d’OC Pizza par la mise en place d’un système de gestion performant. En effet, le système informatique actuel ne correspond plus aux attentes du groupe, car il ne permet pas une gestion centralisée de toutes les pizzérias</w:t>
+      </w:r>
+      <w:r>
+        <w:t>, les responsables ont du mal à suivre ce qui se passe dans les points de vente et les livreurs ne peuvent pas indiquer en direct que la livraison a été effectuée.</w:t>
+      </w:r>
+    </w:p>
+    <w:p>
+      <w:pPr>
+        <w:pStyle w:val="Paragraphedeliste"/>
+        <w:jc w:val="both"/>
+      </w:pPr>
+      <w:r>
+        <w:t>Leur exploration du marché des solutions informatiques possibles les a conduits à conclure qu’il leur fallait un produit sur mesure capable de répondre à leurs besoins.</w:t>
+      </w:r>
+    </w:p>
+    <w:p>
+      <w:pPr>
+        <w:pStyle w:val="Paragraphedeliste"/>
+        <w:jc w:val="both"/>
+      </w:pPr>
+      <w:r>
+        <w:t>Le nouveau système doit être livré et opérationnel dans 6 mois pour l’ouverture des 3 nouvelles pizzérias.</w:t>
+      </w:r>
+    </w:p>
+    <w:p>
+      <w:pPr>
+        <w:pStyle w:val="Paragraphedeliste"/>
+        <w:jc w:val="both"/>
+      </w:pPr>
+    </w:p>
+    <w:p>
+      <w:pPr>
+        <w:pStyle w:val="Paragraphedeliste"/>
+        <w:numPr>
+          <w:ilvl w:val="0"/>
+          <w:numId w:val="1"/>
+        </w:numPr>
+        <w:jc w:val="both"/>
+      </w:pPr>
+      <w:r>
+        <w:t>Acteurs</w:t>
+      </w:r>
+    </w:p>
+    <w:p>
+      <w:pPr>
+        <w:pStyle w:val="Paragraphedeliste"/>
+        <w:jc w:val="both"/>
+      </w:pPr>
+      <w:r>
+        <w:drawing>
+          <wp:inline distT="0" distB="0" distL="0" distR="0" wp14:anchorId="67E97C6F" wp14:editId="070714D9">
+            <wp:extent cx="5756910" cy="3930650"/>
+            <wp:effectExtent l="0" t="0" r="0" b="6350"/>
+            <wp:docPr id="1" name="Image 1"/>
+            <wp:cNvGraphicFramePr>
+              <a:graphicFrameLocks xmlns:a="http://schemas.openxmlformats.org/drawingml/2006/main" noChangeAspect="1"/>
+            </wp:cNvGraphicFramePr>
+            <a:graphic xmlns:a="http://schemas.openxmlformats.org/drawingml/2006/main">
+              <a:graphicData uri="http://schemas.openxmlformats.org/drawingml/2006/picture">
+                <pic:pic xmlns:pic="http://schemas.openxmlformats.org/drawingml/2006/picture">
+                  <pic:nvPicPr>
+                    <pic:cNvPr id="1" name=""/>
+                    <pic:cNvPicPr/>
+                  </pic:nvPicPr>
+                  <pic:blipFill>
+                    <a:blip r:embed="rId7"/>
+                    <a:stretch>
+                      <a:fillRect/>
+                    </a:stretch>
+                  </pic:blipFill>
+                  <pic:spPr>
+                    <a:xfrm>
+                      <a:off x="0" y="0"/>
+                      <a:ext cx="5756910" cy="3930650"/>
+                    </a:xfrm>
+                    <a:prstGeom prst="rect">
+                      <a:avLst/>
+                    </a:prstGeom>
+                  </pic:spPr>
+                </pic:pic>
+              </a:graphicData>
+            </a:graphic>
+          </wp:inline>
+        </w:drawing>
+      </w:r>
+    </w:p>
+    <w:p>
+      <w:pPr>
+        <w:pStyle w:val="Paragraphedeliste"/>
+        <w:jc w:val="both"/>
+      </w:pPr>
+      <w:r>
+        <w:t>Questions :</w:t>
+      </w:r>
+    </w:p>
+    <w:p>
+      <w:pPr>
+        <w:pStyle w:val="Paragraphedeliste"/>
+        <w:jc w:val="both"/>
+      </w:pPr>
+      <w:r>
+        <w:t>Une même personne peut-elle occuper des fonctions différentes au cours de son service, en fonction du plan de charge (ex : pizzaïolo et livreur) ?</w:t>
+      </w:r>
+    </w:p>
+    <w:p>
+      <w:pPr>
+        <w:pStyle w:val="Paragraphedeliste"/>
+        <w:jc w:val="both"/>
+      </w:pPr>
+      <w:r>
+        <w:t>A propos de la stratégie d’OC Pizza sur l’ouverture de nouveaux points de vente, la franchise est-elle envisagée ou bien la gestion directe sera-t-elle la règle ?</w:t>
+      </w:r>
+    </w:p>
+    <w:p>
+      <w:pPr>
+        <w:pStyle w:val="Paragraphedeliste"/>
+        <w:jc w:val="both"/>
+      </w:pPr>
+    </w:p>
+    <w:p>
+      <w:pPr>
+        <w:pStyle w:val="Paragraphedeliste"/>
+        <w:numPr>
+          <w:ilvl w:val="0"/>
+          <w:numId w:val="1"/>
+        </w:numPr>
+        <w:jc w:val="both"/>
+      </w:pPr>
+      <w:r>
+        <w:t>Déploiement de la solution</w:t>
+      </w:r>
+    </w:p>
+    <w:p>
+      <w:pPr>
+        <w:pStyle w:val="Paragraphedeliste"/>
+        <w:jc w:val="both"/>
+      </w:pPr>
+      <w:r>
+        <w:lastRenderedPageBreak/>
+        <w:t>« J » est le jour où OC Pizza valide la proposition formulée par IT Consulting et Développement.</w:t>
+      </w:r>
+    </w:p>
+    <w:p>
+      <w:pPr>
+        <w:pStyle w:val="Paragraphedeliste"/>
+        <w:jc w:val="both"/>
+      </w:pPr>
+      <w:r>
+        <w:t xml:space="preserve">OC Pizza exprime le besoin d’une solution opérationnelle dans 6 mois. En raison des délais indispensables d’amendement, d’amélioration et d’approbation de notre proposition, </w:t>
+      </w:r>
+      <w:r>
+        <w:t xml:space="preserve">IT C&amp;D </w:t>
+      </w:r>
+      <w:r>
+        <w:t>propose à OC Pizza un déploiement de la solution en 3 temps pour permettre une appropriation et une optimisation progressives des fonctionnalités de la solution :</w:t>
+      </w:r>
+    </w:p>
+    <w:p>
+      <w:pPr>
+        <w:pStyle w:val="Paragraphedeliste"/>
+        <w:numPr>
+          <w:ilvl w:val="0"/>
+          <w:numId w:val="2"/>
+        </w:numPr>
+        <w:jc w:val="both"/>
+      </w:pPr>
+      <w:r>
+        <w:t>Déploiement des fonctionnalités prioritaires qu’OC Pizza estime indispensable dans le déroulement normal des opérations. Délai : J + 3mois.</w:t>
+      </w:r>
+    </w:p>
+    <w:p>
+      <w:pPr>
+        <w:pStyle w:val="Paragraphedeliste"/>
+        <w:numPr>
+          <w:ilvl w:val="0"/>
+          <w:numId w:val="2"/>
+        </w:numPr>
+        <w:jc w:val="both"/>
+      </w:pPr>
+      <w:r>
+        <w:t>Tests de bon fonctionnement, optimisation, validation à J + 5 mois.</w:t>
+      </w:r>
+    </w:p>
+    <w:p>
+      <w:pPr>
+        <w:pStyle w:val="Paragraphedeliste"/>
+        <w:jc w:val="both"/>
+      </w:pPr>
+    </w:p>
+    <w:p>
+      <w:pPr>
+        <w:pStyle w:val="Paragraphedeliste"/>
+        <w:jc w:val="both"/>
+      </w:pPr>
+    </w:p>
+    <w:p>
+      <w:pPr>
+        <w:pStyle w:val="Paragraphedeliste"/>
+        <w:numPr>
+          <w:ilvl w:val="0"/>
+          <w:numId w:val="1"/>
+        </w:numPr>
+        <w:jc w:val="both"/>
+      </w:pPr>
+      <w:r>
+        <w:t>Fonctionnalités demandées au système d’information</w:t>
+      </w:r>
+    </w:p>
+    <w:p>
+      <w:pPr>
+        <w:pStyle w:val="Paragraphedeliste"/>
+        <w:jc w:val="both"/>
+      </w:pPr>
+      <w:r>
+        <w:t xml:space="preserve">Cotation des fonctionnalités : </w:t>
+      </w:r>
+    </w:p>
+    <w:p>
+      <w:pPr>
+        <w:pStyle w:val="Paragraphedeliste"/>
+        <w:jc w:val="both"/>
+      </w:pPr>
+      <w:r>
+        <w:t xml:space="preserve">[P – </w:t>
+      </w:r>
+      <w:proofErr w:type="spellStart"/>
+      <w:r>
+        <w:t>nn</w:t>
+      </w:r>
+      <w:proofErr w:type="spellEnd"/>
+      <w:r>
+        <w:t>] : Pri</w:t>
+      </w:r>
+      <w:r>
+        <w:t>mordiale</w:t>
+      </w:r>
+      <w:r>
+        <w:tab/>
+        <w:t xml:space="preserve">[I – </w:t>
+      </w:r>
+      <w:proofErr w:type="spellStart"/>
+      <w:r>
+        <w:t>nn</w:t>
+      </w:r>
+      <w:proofErr w:type="spellEnd"/>
+      <w:r>
+        <w:t>] : Important</w:t>
+      </w:r>
+      <w:r>
+        <w:t>e</w:t>
+      </w:r>
+      <w:r>
+        <w:tab/>
+        <w:t xml:space="preserve">[S – </w:t>
+      </w:r>
+      <w:proofErr w:type="spellStart"/>
+      <w:r>
+        <w:t>nn</w:t>
+      </w:r>
+      <w:proofErr w:type="spellEnd"/>
+      <w:r>
+        <w:t>] : Si possible</w:t>
+      </w:r>
+    </w:p>
+    <w:p>
+      <w:pPr>
+        <w:pStyle w:val="Paragraphedeliste"/>
+        <w:jc w:val="both"/>
+      </w:pPr>
+    </w:p>
+    <w:p>
+      <w:pPr>
+        <w:pStyle w:val="Paragraphedeliste"/>
+        <w:jc w:val="both"/>
+      </w:pPr>
+      <w:r>
+        <w:t>IT C&amp;D</w:t>
+      </w:r>
+      <w:r>
+        <w:t xml:space="preserve"> </w:t>
+      </w:r>
+      <w:r>
+        <w:t xml:space="preserve">propose de trier les fonctionnalités dans un ordre de priorité qui permettra à OC de bénéficier au plus tôt d’une solution opérationnelle et donc de se l’approprier </w:t>
+      </w:r>
+      <w:r>
+        <w:t xml:space="preserve">avant l’ouverture des nouvelles pizzérias. </w:t>
+      </w:r>
+      <w:r>
+        <w:t xml:space="preserve">Les fonctionnalités seront développées dans l’ordre de priorité défini en coordination avec OC Pizza. </w:t>
+      </w:r>
+    </w:p>
+    <w:p>
+      <w:pPr>
+        <w:pStyle w:val="Paragraphedeliste"/>
+        <w:jc w:val="both"/>
+      </w:pPr>
+      <w:r>
+        <w:t>Ce travail de tri</w:t>
+      </w:r>
+      <w:r>
+        <w:t xml:space="preserve"> a pour objectif de permettre à IT </w:t>
+      </w:r>
+      <w:r>
+        <w:t>C&amp;D</w:t>
+      </w:r>
+      <w:r>
+        <w:t xml:space="preserve"> de mettre au plus tôt en production les fonctionnalités qu’OC Pizza aura jugées indispensables à son expansion.</w:t>
+      </w:r>
+    </w:p>
+    <w:p>
+      <w:pPr>
+        <w:pStyle w:val="Paragraphedeliste"/>
+        <w:jc w:val="both"/>
+      </w:pPr>
+    </w:p>
+    <w:p>
+      <w:pPr>
+        <w:pStyle w:val="Paragraphedeliste"/>
+        <w:jc w:val="both"/>
+      </w:pPr>
+      <w:r>
+        <w:t xml:space="preserve">[P – </w:t>
+      </w:r>
+      <w:r>
+        <w:t>01</w:t>
+      </w:r>
+      <w:r>
+        <w:t>] </w:t>
+      </w:r>
+      <w:r>
+        <w:t xml:space="preserve">La solution permet au responsable de point de vente un pilotage </w:t>
+      </w:r>
+      <w:r>
+        <w:t>optimisé de la commande </w:t>
+      </w:r>
+      <w:r>
+        <w:t>dans ses étapes</w:t>
+      </w:r>
+      <w:r>
+        <w:t xml:space="preserve"> réception-préparation-livraison</w:t>
+      </w:r>
+    </w:p>
+    <w:p>
+      <w:pPr>
+        <w:ind w:left="708"/>
+        <w:jc w:val="both"/>
+      </w:pPr>
+      <w:r>
+        <w:t>[P – 0</w:t>
+      </w:r>
+      <w:r>
+        <w:t>2</w:t>
+      </w:r>
+      <w:r>
+        <w:t>]</w:t>
+      </w:r>
+      <w:r>
+        <w:t xml:space="preserve"> </w:t>
+      </w:r>
+      <w:r>
+        <w:t>La solution permet au responsable de suivre</w:t>
+      </w:r>
+      <w:r>
+        <w:t xml:space="preserve"> en temps réel du parcours d’une commande</w:t>
+      </w:r>
+    </w:p>
+    <w:p>
+      <w:pPr>
+        <w:pStyle w:val="Paragraphedeliste"/>
+        <w:jc w:val="both"/>
+      </w:pPr>
+      <w:r>
+        <w:t>[P – 03]</w:t>
+      </w:r>
+      <w:r>
+        <w:t xml:space="preserve"> La solution permet au responsable de suivre </w:t>
+      </w:r>
+      <w:r>
+        <w:t xml:space="preserve">en temps réel </w:t>
+      </w:r>
+      <w:r>
+        <w:t>le</w:t>
+      </w:r>
+      <w:r>
+        <w:t xml:space="preserve"> stock d’ingrédients</w:t>
+      </w:r>
+      <w:r>
+        <w:t xml:space="preserve"> et de réactualiser ainsi</w:t>
+      </w:r>
+      <w:r>
+        <w:t xml:space="preserve"> l’offre de pizzas</w:t>
+      </w:r>
+    </w:p>
+    <w:p>
+      <w:pPr>
+        <w:pStyle w:val="Paragraphedeliste"/>
+        <w:jc w:val="both"/>
+      </w:pPr>
+      <w:r>
+        <w:t xml:space="preserve">[P – 04] </w:t>
+      </w:r>
+      <w:r>
+        <w:t xml:space="preserve">La solution permet au client d’effectuer sa commande par internet, au téléphone ou sur place. </w:t>
+      </w:r>
+    </w:p>
+    <w:p>
+      <w:pPr>
+        <w:pStyle w:val="Paragraphedeliste"/>
+        <w:jc w:val="both"/>
+      </w:pPr>
+      <w:r>
+        <w:t xml:space="preserve">[P – 05] </w:t>
+      </w:r>
+      <w:r>
+        <w:t>La solution permet au client de payer</w:t>
+      </w:r>
+      <w:r>
+        <w:t xml:space="preserve"> en ligne, à la livraison ou en magasin</w:t>
+      </w:r>
+      <w:r>
+        <w:t>.</w:t>
+      </w:r>
+    </w:p>
+    <w:p>
+      <w:pPr>
+        <w:pStyle w:val="Paragraphedeliste"/>
+        <w:jc w:val="both"/>
+      </w:pPr>
+      <w:r>
+        <w:t xml:space="preserve">[P – 06] </w:t>
+      </w:r>
+      <w:r>
+        <w:t>La solution laisse au client la p</w:t>
+      </w:r>
+      <w:r>
+        <w:t>ossibilité d’annulation ou modification de la commande avant le début de la préparation</w:t>
+      </w:r>
+    </w:p>
+    <w:p>
+      <w:pPr>
+        <w:pStyle w:val="Paragraphedeliste"/>
+        <w:jc w:val="both"/>
+      </w:pPr>
+      <w:r>
+        <w:t xml:space="preserve">[P – 07] </w:t>
+      </w:r>
+      <w:r>
+        <w:t>La solution est connectée à</w:t>
+      </w:r>
+      <w:r>
+        <w:t xml:space="preserve"> un système de paiement en ligne</w:t>
+      </w:r>
+      <w:r>
+        <w:t>.</w:t>
+      </w:r>
+    </w:p>
+    <w:p>
+      <w:pPr>
+        <w:pStyle w:val="Paragraphedeliste"/>
+        <w:jc w:val="both"/>
+      </w:pPr>
+    </w:p>
+    <w:p>
+      <w:pPr>
+        <w:pStyle w:val="Paragraphedeliste"/>
+        <w:jc w:val="both"/>
+      </w:pPr>
+      <w:r>
+        <w:t>[I – 01]</w:t>
+      </w:r>
+      <w:r>
+        <w:t xml:space="preserve"> La solution indique au pizzaïolo </w:t>
+      </w:r>
+      <w:r>
+        <w:t>l</w:t>
+      </w:r>
+      <w:r>
+        <w:t xml:space="preserve">es ingrédients et leur quantité dans la </w:t>
+      </w:r>
+      <w:r>
+        <w:t>composition des pizzas</w:t>
+      </w:r>
+    </w:p>
+    <w:p>
+      <w:pPr>
+        <w:pStyle w:val="Paragraphedeliste"/>
+        <w:jc w:val="both"/>
+      </w:pPr>
+    </w:p>
+    <w:p>
+      <w:pPr>
+        <w:pStyle w:val="Paragraphedeliste"/>
+        <w:jc w:val="both"/>
+      </w:pPr>
+      <w:r>
+        <w:t>Certaines fonctionnalités n’ont pas été demandées par OC Pizza, mais peuvent être considérées comme pertinentes, suite aux informations obtenues sur les SI de chaînes concurrentes :</w:t>
+      </w:r>
+    </w:p>
+    <w:p>
+      <w:pPr>
+        <w:pStyle w:val="Paragraphedeliste"/>
+        <w:jc w:val="both"/>
+      </w:pPr>
+      <w:r>
+        <w:t>[P – 08] La solution permet d’imprimer les bons de commandes, permettant ainsi au livreur de s’assurer que la commande est complète avant de partir en livraison.</w:t>
+      </w:r>
+    </w:p>
+    <w:p>
+      <w:pPr>
+        <w:pStyle w:val="Paragraphedeliste"/>
+        <w:jc w:val="both"/>
+      </w:pPr>
+      <w:r>
+        <w:t xml:space="preserve">[P – 09] Chaque utilisateur </w:t>
+      </w:r>
+      <w:r>
+        <w:t>est authentifié.</w:t>
+      </w:r>
+    </w:p>
+    <w:p>
+      <w:pPr>
+        <w:pStyle w:val="Paragraphedeliste"/>
+        <w:jc w:val="both"/>
+      </w:pPr>
+      <w:r>
+        <w:t>[P – 10] Chaque utilisateur a un profil différent relativement à la fonction qu’il occupe.</w:t>
+      </w:r>
+    </w:p>
+    <w:p>
+      <w:pPr>
+        <w:pStyle w:val="Paragraphedeliste"/>
+        <w:jc w:val="both"/>
+      </w:pPr>
+      <w:r>
+        <w:lastRenderedPageBreak/>
+        <w:t>[P – 11] La base de données clients s’enrichit à chaque commande, qu’il s’agisse d’un</w:t>
+      </w:r>
+      <w:r>
+        <w:t xml:space="preserve"> </w:t>
+      </w:r>
+      <w:r>
+        <w:t>ancien ou d’un nouveau client.</w:t>
+      </w:r>
+    </w:p>
+    <w:p>
+      <w:pPr>
+        <w:pStyle w:val="Paragraphedeliste"/>
+        <w:jc w:val="both"/>
+      </w:pPr>
+    </w:p>
+    <w:p>
+      <w:pPr>
+        <w:pStyle w:val="Paragraphedeliste"/>
+        <w:jc w:val="both"/>
+      </w:pPr>
+      <w:r>
+        <w:t xml:space="preserve">[I – 02] La solution permet de saisir des informations complémentaires relatives à la livraison </w:t>
       </w:r>
       <w:bookmarkStart w:id="0" w:name="_GoBack"/>
       <w:bookmarkEnd w:id="0"/>
+      <w:r>
+        <w:t>(digicode, par exemple).</w:t>
+      </w:r>
+    </w:p>
+    <w:p>
+      <w:pPr>
+        <w:pStyle w:val="Paragraphedeliste"/>
+        <w:jc w:val="both"/>
+      </w:pPr>
+      <w:r>
+        <w:t>[I – 03] La solution permet au livreur d’indiquer quelle livraison il prend en charge.</w:t>
+      </w:r>
+    </w:p>
+    <w:p>
+      <w:pPr>
+        <w:pStyle w:val="Paragraphedeliste"/>
+        <w:jc w:val="both"/>
+      </w:pPr>
+      <w:r>
+        <w:t>[I – 04] La solution permet au responsable de déduire une commande des recettes si le client ne l’a pas réglée à la livraison.</w:t>
+      </w:r>
+    </w:p>
+    <w:p>
+      <w:pPr>
+        <w:pStyle w:val="Paragraphedeliste"/>
+        <w:jc w:val="both"/>
+      </w:pPr>
+      <w:r>
+        <w:t>[I – 05] La solution permet de diffuser aux clients des informations sur OC Pizza.</w:t>
+      </w:r>
+    </w:p>
+    <w:p>
+      <w:pPr>
+        <w:pStyle w:val="Paragraphedeliste"/>
+        <w:jc w:val="both"/>
+      </w:pPr>
+    </w:p>
+    <w:p>
+      <w:pPr>
+        <w:pStyle w:val="Paragraphedeliste"/>
+        <w:jc w:val="both"/>
+      </w:pPr>
+    </w:p>
+    <w:p>
+      <w:pPr>
+        <w:pStyle w:val="Paragraphedeliste"/>
+        <w:jc w:val="both"/>
+      </w:pPr>
+    </w:p>
+    <w:p>
+      <w:pPr>
+        <w:pStyle w:val="Paragraphedeliste"/>
+        <w:jc w:val="both"/>
+      </w:pPr>
+    </w:p>
+    <w:p>
+      <w:pPr>
+        <w:pStyle w:val="Paragraphedeliste"/>
+        <w:jc w:val="both"/>
+      </w:pPr>
+    </w:p>
+    <w:p>
+      <w:pPr>
+        <w:pStyle w:val="Paragraphedeliste"/>
+        <w:jc w:val="both"/>
+      </w:pPr>
     </w:p>
     <w:sectPr>
-      <w:headerReference w:type="default" r:id="rId7"/>
-      <w:footerReference w:type="default" r:id="rId8"/>
+      <w:headerReference w:type="default" r:id="rId8"/>
+      <w:footerReference w:type="default" r:id="rId9"/>
       <w:pgSz w:w="11900" w:h="16840"/>
       <w:pgMar w:top="1417" w:right="1417" w:bottom="1417" w:left="1417" w:header="708" w:footer="708" w:gutter="0"/>
       <w:cols w:space="708"/>
@@ -462,6 +1090,95 @@
 <file path=word/numbering.xml><?xml version="1.0" encoding="utf-8"?>
 <w:numbering xmlns:wpc="http://schemas.microsoft.com/office/word/2010/wordprocessingCanvas" xmlns:cx="http://schemas.microsoft.com/office/drawing/2014/chartex" xmlns:cx1="http://schemas.microsoft.com/office/drawing/2015/9/8/chartex" xmlns:cx2="http://schemas.microsoft.com/office/drawing/2015/10/21/chartex" xmlns:cx3="http://schemas.microsoft.com/office/drawing/2016/5/9/chartex" xmlns:cx4="http://schemas.microsoft.com/office/drawing/2016/5/10/chartex" xmlns:cx5="http://schemas.microsoft.com/office/drawing/2016/5/11/chartex" xmlns:cx6="http://schemas.microsoft.com/office/drawing/2016/5/12/chartex" xmlns:cx7="http://schemas.microsoft.com/office/drawing/2016/5/13/chartex" xmlns:cx8="http://schemas.microsoft.com/office/drawing/2016/5/14/chartex" xmlns:mc="http://schemas.openxmlformats.org/markup-compatibility/2006" xmlns:aink="http://schemas.microsoft.com/office/drawing/2016/ink" xmlns:am3d="http://schemas.microsoft.com/office/drawing/2017/model3d" xmlns:o="urn:schemas-microsoft-com:office:office" xmlns:r="http://schemas.openxmlformats.org/officeDocument/2006/relationships" xmlns:m="http://schemas.openxmlformats.org/officeDocument/2006/math" xmlns:v="urn:schemas-microsoft-com:vml" xmlns:wp14="http://schemas.microsoft.com/office/word/2010/wordprocessingDrawing" xmlns:wp="http://schemas.openxmlformats.org/drawingml/2006/wordprocessingDrawing" xmlns:w10="urn:schemas-microsoft-com:office:word" xmlns:w="http://schemas.openxmlformats.org/wordprocessingml/2006/main" xmlns:w14="http://schemas.microsoft.com/office/word/2010/wordml" xmlns:w15="http://schemas.microsoft.com/office/word/2012/wordml" xmlns:w16cid="http://schemas.microsoft.com/office/word/2016/wordml/cid" xmlns:w16se="http://schemas.microsoft.com/office/word/2015/wordml/symex" xmlns:wpg="http://schemas.microsoft.com/office/word/2010/wordprocessingGroup" xmlns:wpi="http://schemas.microsoft.com/office/word/2010/wordprocessingInk" xmlns:wne="http://schemas.microsoft.com/office/word/2006/wordml" xmlns:wps="http://schemas.microsoft.com/office/word/2010/wordprocessingShape" mc:Ignorable="w14 w15 w16se w16cid wp14">
   <w:abstractNum w:abstractNumId="0" w15:restartNumberingAfterBreak="0">
+    <w:nsid w:val="361A39E0"/>
+    <w:multiLevelType w:val="hybridMultilevel"/>
+    <w:tmpl w:val="8886DEA2"/>
+    <w:lvl w:ilvl="0" w:tplc="9A043B9E">
+      <w:start w:val="1"/>
+      <w:numFmt w:val="decimal"/>
+      <w:lvlText w:val="%1."/>
+      <w:lvlJc w:val="left"/>
+      <w:pPr>
+        <w:ind w:left="1080" w:hanging="360"/>
+      </w:pPr>
+      <w:rPr>
+        <w:rFonts w:hint="default"/>
+      </w:rPr>
+    </w:lvl>
+    <w:lvl w:ilvl="1" w:tplc="040C0019" w:tentative="1">
+      <w:start w:val="1"/>
+      <w:numFmt w:val="lowerLetter"/>
+      <w:lvlText w:val="%2."/>
+      <w:lvlJc w:val="left"/>
+      <w:pPr>
+        <w:ind w:left="1800" w:hanging="360"/>
+      </w:pPr>
+    </w:lvl>
+    <w:lvl w:ilvl="2" w:tplc="040C001B" w:tentative="1">
+      <w:start w:val="1"/>
+      <w:numFmt w:val="lowerRoman"/>
+      <w:lvlText w:val="%3."/>
+      <w:lvlJc w:val="right"/>
+      <w:pPr>
+        <w:ind w:left="2520" w:hanging="180"/>
+      </w:pPr>
+    </w:lvl>
+    <w:lvl w:ilvl="3" w:tplc="040C000F" w:tentative="1">
+      <w:start w:val="1"/>
+      <w:numFmt w:val="decimal"/>
+      <w:lvlText w:val="%4."/>
+      <w:lvlJc w:val="left"/>
+      <w:pPr>
+        <w:ind w:left="3240" w:hanging="360"/>
+      </w:pPr>
+    </w:lvl>
+    <w:lvl w:ilvl="4" w:tplc="040C0019" w:tentative="1">
+      <w:start w:val="1"/>
+      <w:numFmt w:val="lowerLetter"/>
+      <w:lvlText w:val="%5."/>
+      <w:lvlJc w:val="left"/>
+      <w:pPr>
+        <w:ind w:left="3960" w:hanging="360"/>
+      </w:pPr>
+    </w:lvl>
+    <w:lvl w:ilvl="5" w:tplc="040C001B" w:tentative="1">
+      <w:start w:val="1"/>
+      <w:numFmt w:val="lowerRoman"/>
+      <w:lvlText w:val="%6."/>
+      <w:lvlJc w:val="right"/>
+      <w:pPr>
+        <w:ind w:left="4680" w:hanging="180"/>
+      </w:pPr>
+    </w:lvl>
+    <w:lvl w:ilvl="6" w:tplc="040C000F" w:tentative="1">
+      <w:start w:val="1"/>
+      <w:numFmt w:val="decimal"/>
+      <w:lvlText w:val="%7."/>
+      <w:lvlJc w:val="left"/>
+      <w:pPr>
+        <w:ind w:left="5400" w:hanging="360"/>
+      </w:pPr>
+    </w:lvl>
+    <w:lvl w:ilvl="7" w:tplc="040C0019" w:tentative="1">
+      <w:start w:val="1"/>
+      <w:numFmt w:val="lowerLetter"/>
+      <w:lvlText w:val="%8."/>
+      <w:lvlJc w:val="left"/>
+      <w:pPr>
+        <w:ind w:left="6120" w:hanging="360"/>
+      </w:pPr>
+    </w:lvl>
+    <w:lvl w:ilvl="8" w:tplc="040C001B" w:tentative="1">
+      <w:start w:val="1"/>
+      <w:numFmt w:val="lowerRoman"/>
+      <w:lvlText w:val="%9."/>
+      <w:lvlJc w:val="right"/>
+      <w:pPr>
+        <w:ind w:left="6840" w:hanging="180"/>
+      </w:pPr>
+    </w:lvl>
+  </w:abstractNum>
+  <w:abstractNum w:abstractNumId="1" w15:restartNumberingAfterBreak="0">
     <w:nsid w:val="73955F7E"/>
     <w:multiLevelType w:val="hybridMultilevel"/>
     <w:tmpl w:val="5C7C98CC"/>
@@ -548,6 +1265,9 @@
     </w:lvl>
   </w:abstractNum>
   <w:num w:numId="1">
+    <w:abstractNumId w:val="1"/>
+  </w:num>
+  <w:num w:numId="2">
     <w:abstractNumId w:val="0"/>
   </w:num>
 </w:numbering>
@@ -1106,7 +1826,7 @@
   </w:compat>
   <w:rsids>
     <w:rsidRoot w:val="00D42E89"/>
-    <w:rsid w:val="00CF504B"/>
+    <w:rsid w:val="00206A1D"/>
     <w:rsid w:val="00D42E89"/>
   </w:rsids>
   <m:mathPr>

</xml_diff>

<commit_message>
Update of the specifications for this project
</commit_message>
<xml_diff>
--- a/Projet_4_Système_Gestion_Pizzerias.docx
+++ b/Projet_4_Système_Gestion_Pizzerias.docx
@@ -10,6 +10,7 @@
           <w:docPartUnique/>
         </w:docPartObj>
       </w:sdtPr>
+      <w:sdtEndPr/>
       <w:sdtContent>
         <w:p>
           <w:r>
@@ -78,6 +79,26 @@
                                 <a:schemeClr val="lt1"/>
                               </a:fontRef>
                             </wps:style>
+                            <wps:txbx>
+                              <w:txbxContent>
+                                <w:p>
+                                  <w:pPr>
+                                    <w:jc w:val="center"/>
+                                    <w:rPr>
+                                      <w:sz w:val="44"/>
+                                      <w:szCs w:val="44"/>
+                                    </w:rPr>
+                                  </w:pPr>
+                                  <w:r>
+                                    <w:rPr>
+                                      <w:sz w:val="44"/>
+                                      <w:szCs w:val="44"/>
+                                    </w:rPr>
+                                    <w:t>IT CONSULTING ET DEVELOPPEMENT</w:t>
+                                  </w:r>
+                                </w:p>
+                              </w:txbxContent>
+                            </wps:txbx>
                             <wps:bodyPr rot="0" spcFirstLastPara="0" vertOverflow="overflow" horzOverflow="overflow" vert="horz" wrap="square" lIns="91440" tIns="45720" rIns="91440" bIns="45720" numCol="1" spcCol="0" rtlCol="0" fromWordArt="0" anchor="ctr" anchorCtr="0" forceAA="0" compatLnSpc="1">
                               <a:prstTxWarp prst="textNoShape">
                                 <a:avLst/>
@@ -133,6 +154,7 @@
                                     <w:dataBinding w:prefixMappings="xmlns:ns0='http://purl.org/dc/elements/1.1/' xmlns:ns1='http://schemas.openxmlformats.org/package/2006/metadata/core-properties' " w:xpath="/ns1:coreProperties[1]/ns0:creator[1]" w:storeItemID="{6C3C8BC8-F283-45AE-878A-BAB7291924A1}"/>
                                     <w:text/>
                                   </w:sdtPr>
+                                  <w:sdtEndPr/>
                                   <w:sdtContent>
                                     <w:p>
                                       <w:pPr>
@@ -177,6 +199,7 @@
                                       <w:dataBinding w:prefixMappings="xmlns:ns0='http://schemas.openxmlformats.org/officeDocument/2006/extended-properties' " w:xpath="/ns0:Properties[1]/ns0:Company[1]" w:storeItemID="{6668398D-A668-4E3E-A5EB-62B293D839F1}"/>
                                       <w:text/>
                                     </w:sdtPr>
+                                    <w:sdtEndPr/>
                                     <w:sdtContent>
                                       <w:r>
                                         <w:rPr>
@@ -215,6 +238,7 @@
                                       <w:dataBinding w:prefixMappings="xmlns:ns0='http://schemas.microsoft.com/office/2006/coverPageProps' " w:xpath="/ns0:CoverPageProperties[1]/ns0:CompanyAddress[1]" w:storeItemID="{55AF091B-3C7A-41E3-B477-F2FDAA23CFDA}"/>
                                       <w:text/>
                                     </w:sdtPr>
+                                    <w:sdtEndPr/>
                                     <w:sdtContent>
                                       <w:r>
                                         <w:rPr>
@@ -265,8 +289,29 @@
               </mc:Choice>
               <mc:Fallback>
                 <w:pict>
-                  <v:group w14:anchorId="497B9536" id="Groupe 193" o:spid="_x0000_s1026" style="position:absolute;margin-left:0;margin-top:0;width:540pt;height:718.4pt;z-index:-251657216;mso-height-percent:909;mso-position-horizontal:center;mso-position-horizontal-relative:page;mso-position-vertical:center;mso-position-vertical-relative:page;mso-height-percent:909" coordsize="68580,91235" o:gfxdata="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">
-                    <v:rect id="Rectangle 194" o:spid="_x0000_s1027" style="position:absolute;width:68580;height:13716;visibility:visible;mso-wrap-style:square;v-text-anchor:middle" o:gfxdata="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" fillcolor="#4472c4 [3204]" stroked="f" strokeweight="1pt"/>
+                  <v:group w14:anchorId="497B9536" id="Groupe 193" o:spid="_x0000_s1026" style="position:absolute;margin-left:0;margin-top:0;width:540pt;height:718.4pt;z-index:-251657216;mso-height-percent:909;mso-position-horizontal:center;mso-position-horizontal-relative:page;mso-position-vertical:center;mso-position-vertical-relative:page;mso-height-percent:909" coordsize="68580,91235" o:gfxdata="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">
+                    <v:rect id="Rectangle 194" o:spid="_x0000_s1027" style="position:absolute;width:68580;height:13716;visibility:visible;mso-wrap-style:square;v-text-anchor:middle" o:gfxdata="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" fillcolor="#4472c4 [3204]" stroked="f" strokeweight="1pt">
+                      <v:textbox>
+                        <w:txbxContent>
+                          <w:p>
+                            <w:pPr>
+                              <w:jc w:val="center"/>
+                              <w:rPr>
+                                <w:sz w:val="44"/>
+                                <w:szCs w:val="44"/>
+                              </w:rPr>
+                            </w:pPr>
+                            <w:r>
+                              <w:rPr>
+                                <w:sz w:val="44"/>
+                                <w:szCs w:val="44"/>
+                              </w:rPr>
+                              <w:t>IT CONSULTING ET DEVELOPPEMENT</w:t>
+                            </w:r>
+                          </w:p>
+                        </w:txbxContent>
+                      </v:textbox>
+                    </v:rect>
                     <v:rect id="Rectangle 195" o:spid="_x0000_s1028" style="position:absolute;top:40943;width:68580;height:50292;visibility:visible;mso-wrap-style:square;v-text-anchor:bottom" o:gfxdata="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" fillcolor="#4472c4 [3204]" stroked="f" strokeweight="1pt">
                       <v:textbox inset="36pt,57.6pt,36pt,36pt">
                         <w:txbxContent>
@@ -282,6 +327,7 @@
                               <w:dataBinding w:prefixMappings="xmlns:ns0='http://purl.org/dc/elements/1.1/' xmlns:ns1='http://schemas.openxmlformats.org/package/2006/metadata/core-properties' " w:xpath="/ns1:coreProperties[1]/ns0:creator[1]" w:storeItemID="{6C3C8BC8-F283-45AE-878A-BAB7291924A1}"/>
                               <w:text/>
                             </w:sdtPr>
+                            <w:sdtEndPr/>
                             <w:sdtContent>
                               <w:p>
                                 <w:pPr>
@@ -326,6 +372,7 @@
                                 <w:dataBinding w:prefixMappings="xmlns:ns0='http://schemas.openxmlformats.org/officeDocument/2006/extended-properties' " w:xpath="/ns0:Properties[1]/ns0:Company[1]" w:storeItemID="{6668398D-A668-4E3E-A5EB-62B293D839F1}"/>
                                 <w:text/>
                               </w:sdtPr>
+                              <w:sdtEndPr/>
                               <w:sdtContent>
                                 <w:r>
                                   <w:rPr>
@@ -364,6 +411,7 @@
                                 <w:dataBinding w:prefixMappings="xmlns:ns0='http://schemas.microsoft.com/office/2006/coverPageProps' " w:xpath="/ns0:CoverPageProperties[1]/ns0:CompanyAddress[1]" w:storeItemID="{55AF091B-3C7A-41E3-B477-F2FDAA23CFDA}"/>
                                 <w:text/>
                               </w:sdtPr>
+                              <w:sdtEndPr/>
                               <w:sdtContent>
                                 <w:r>
                                   <w:rPr>
@@ -559,6 +607,15 @@
     </w:sdt>
     <w:sdt>
       <w:sdtPr>
+        <w:rPr>
+          <w:rFonts w:asciiTheme="minorHAnsi" w:eastAsiaTheme="minorHAnsi" w:hAnsiTheme="minorHAnsi" w:cstheme="minorBidi"/>
+          <w:b w:val="0"/>
+          <w:bCs w:val="0"/>
+          <w:color w:val="auto"/>
+          <w:sz w:val="24"/>
+          <w:szCs w:val="24"/>
+          <w:lang w:eastAsia="en-US"/>
+        </w:rPr>
         <w:id w:val="1007177994"/>
         <w:docPartObj>
           <w:docPartGallery w:val="Table of Contents"/>
@@ -567,12 +624,7 @@
       </w:sdtPr>
       <w:sdtEndPr>
         <w:rPr>
-          <w:rFonts w:asciiTheme="minorHAnsi" w:eastAsiaTheme="minorHAnsi" w:hAnsiTheme="minorHAnsi" w:cstheme="minorBidi"/>
           <w:noProof/>
-          <w:color w:val="auto"/>
-          <w:sz w:val="24"/>
-          <w:szCs w:val="24"/>
-          <w:lang w:eastAsia="en-US"/>
         </w:rPr>
       </w:sdtEndPr>
       <w:sdtContent>
@@ -618,7 +670,7 @@
             </w:rPr>
             <w:fldChar w:fldCharType="separate"/>
           </w:r>
-          <w:hyperlink w:anchor="_Toc23359991" w:history="1">
+          <w:hyperlink w:anchor="_Toc23519108" w:history="1">
             <w:r>
               <w:rPr>
                 <w:rStyle w:val="Lienhypertexte"/>
@@ -664,7 +716,7 @@
                 <w:noProof/>
                 <w:webHidden/>
               </w:rPr>
-              <w:instrText xml:space="preserve"> PAGEREF _Toc23359991 \h </w:instrText>
+              <w:instrText xml:space="preserve"> PAGEREF _Toc23519108 \h </w:instrText>
             </w:r>
             <w:r>
               <w:rPr>
@@ -712,7 +764,7 @@
               <w:lang w:eastAsia="fr-FR"/>
             </w:rPr>
           </w:pPr>
-          <w:hyperlink w:anchor="_Toc23359992" w:history="1">
+          <w:hyperlink w:anchor="_Toc23519109" w:history="1">
             <w:r>
               <w:rPr>
                 <w:rStyle w:val="Lienhypertexte"/>
@@ -758,7 +810,7 @@
                 <w:noProof/>
                 <w:webHidden/>
               </w:rPr>
-              <w:instrText xml:space="preserve"> PAGEREF _Toc23359992 \h </w:instrText>
+              <w:instrText xml:space="preserve"> PAGEREF _Toc23519109 \h </w:instrText>
             </w:r>
             <w:r>
               <w:rPr>
@@ -806,7 +858,7 @@
               <w:lang w:eastAsia="fr-FR"/>
             </w:rPr>
           </w:pPr>
-          <w:hyperlink w:anchor="_Toc23359993" w:history="1">
+          <w:hyperlink w:anchor="_Toc23519110" w:history="1">
             <w:r>
               <w:rPr>
                 <w:rStyle w:val="Lienhypertexte"/>
@@ -852,7 +904,7 @@
                 <w:noProof/>
                 <w:webHidden/>
               </w:rPr>
-              <w:instrText xml:space="preserve"> PAGEREF _Toc23359993 \h </w:instrText>
+              <w:instrText xml:space="preserve"> PAGEREF _Toc23519110 \h </w:instrText>
             </w:r>
             <w:r>
               <w:rPr>
@@ -872,7 +924,7 @@
                 <w:noProof/>
                 <w:webHidden/>
               </w:rPr>
-              <w:t>2</w:t>
+              <w:t>3</w:t>
             </w:r>
             <w:r>
               <w:rPr>
@@ -900,7 +952,7 @@
               <w:lang w:eastAsia="fr-FR"/>
             </w:rPr>
           </w:pPr>
-          <w:hyperlink w:anchor="_Toc23359994" w:history="1">
+          <w:hyperlink w:anchor="_Toc23519111" w:history="1">
             <w:r>
               <w:rPr>
                 <w:rStyle w:val="Lienhypertexte"/>
@@ -946,7 +998,7 @@
                 <w:noProof/>
                 <w:webHidden/>
               </w:rPr>
-              <w:instrText xml:space="preserve"> PAGEREF _Toc23359994 \h </w:instrText>
+              <w:instrText xml:space="preserve"> PAGEREF _Toc23519111 \h </w:instrText>
             </w:r>
             <w:r>
               <w:rPr>
@@ -966,7 +1018,7 @@
                 <w:noProof/>
                 <w:webHidden/>
               </w:rPr>
-              <w:t>2</w:t>
+              <w:t>3</w:t>
             </w:r>
             <w:r>
               <w:rPr>
@@ -994,7 +1046,7 @@
               <w:lang w:eastAsia="fr-FR"/>
             </w:rPr>
           </w:pPr>
-          <w:hyperlink w:anchor="_Toc23359995" w:history="1">
+          <w:hyperlink w:anchor="_Toc23519112" w:history="1">
             <w:r>
               <w:rPr>
                 <w:rStyle w:val="Lienhypertexte"/>
@@ -1040,7 +1092,7 @@
                 <w:noProof/>
                 <w:webHidden/>
               </w:rPr>
-              <w:instrText xml:space="preserve"> PAGEREF _Toc23359995 \h </w:instrText>
+              <w:instrText xml:space="preserve"> PAGEREF _Toc23519112 \h </w:instrText>
             </w:r>
             <w:r>
               <w:rPr>
@@ -1088,7 +1140,7 @@
               <w:lang w:eastAsia="fr-FR"/>
             </w:rPr>
           </w:pPr>
-          <w:hyperlink w:anchor="_Toc23359996" w:history="1">
+          <w:hyperlink w:anchor="_Toc23519113" w:history="1">
             <w:r>
               <w:rPr>
                 <w:rStyle w:val="Lienhypertexte"/>
@@ -1113,7 +1165,7 @@
                 <w:rStyle w:val="Lienhypertexte"/>
                 <w:noProof/>
               </w:rPr>
-              <w:t>Personas</w:t>
+              <w:t>Personae</w:t>
             </w:r>
             <w:r>
               <w:rPr>
@@ -1134,7 +1186,7 @@
                 <w:noProof/>
                 <w:webHidden/>
               </w:rPr>
-              <w:instrText xml:space="preserve"> PAGEREF _Toc23359996 \h </w:instrText>
+              <w:instrText xml:space="preserve"> PAGEREF _Toc23519113 \h </w:instrText>
             </w:r>
             <w:r>
               <w:rPr>
@@ -1154,7 +1206,7 @@
                 <w:noProof/>
                 <w:webHidden/>
               </w:rPr>
-              <w:t>3</w:t>
+              <w:t>4</w:t>
             </w:r>
             <w:r>
               <w:rPr>
@@ -1182,7 +1234,7 @@
               <w:lang w:eastAsia="fr-FR"/>
             </w:rPr>
           </w:pPr>
-          <w:hyperlink w:anchor="_Toc23359997" w:history="1">
+          <w:hyperlink w:anchor="_Toc23519114" w:history="1">
             <w:r>
               <w:rPr>
                 <w:rStyle w:val="Lienhypertexte"/>
@@ -1228,7 +1280,7 @@
                 <w:noProof/>
                 <w:webHidden/>
               </w:rPr>
-              <w:instrText xml:space="preserve"> PAGEREF _Toc23359997 \h </w:instrText>
+              <w:instrText xml:space="preserve"> PAGEREF _Toc23519114 \h </w:instrText>
             </w:r>
             <w:r>
               <w:rPr>
@@ -1248,7 +1300,7 @@
                 <w:noProof/>
                 <w:webHidden/>
               </w:rPr>
-              <w:t>6</w:t>
+              <w:t>7</w:t>
             </w:r>
             <w:r>
               <w:rPr>
@@ -1276,7 +1328,7 @@
               <w:lang w:eastAsia="fr-FR"/>
             </w:rPr>
           </w:pPr>
-          <w:hyperlink w:anchor="_Toc23359998" w:history="1">
+          <w:hyperlink w:anchor="_Toc23519115" w:history="1">
             <w:r>
               <w:rPr>
                 <w:rStyle w:val="Lienhypertexte"/>
@@ -1322,7 +1374,7 @@
                 <w:noProof/>
                 <w:webHidden/>
               </w:rPr>
-              <w:instrText xml:space="preserve"> PAGEREF _Toc23359998 \h </w:instrText>
+              <w:instrText xml:space="preserve"> PAGEREF _Toc23519115 \h </w:instrText>
             </w:r>
             <w:r>
               <w:rPr>
@@ -1342,7 +1394,7 @@
                 <w:noProof/>
                 <w:webHidden/>
               </w:rPr>
-              <w:t>6</w:t>
+              <w:t>8</w:t>
             </w:r>
             <w:r>
               <w:rPr>
@@ -1370,7 +1422,7 @@
               <w:lang w:eastAsia="fr-FR"/>
             </w:rPr>
           </w:pPr>
-          <w:hyperlink w:anchor="_Toc23359999" w:history="1">
+          <w:hyperlink w:anchor="_Toc23519116" w:history="1">
             <w:r>
               <w:rPr>
                 <w:rStyle w:val="Lienhypertexte"/>
@@ -1416,7 +1468,7 @@
                 <w:noProof/>
                 <w:webHidden/>
               </w:rPr>
-              <w:instrText xml:space="preserve"> PAGEREF _Toc23359999 \h </w:instrText>
+              <w:instrText xml:space="preserve"> PAGEREF _Toc23519116 \h </w:instrText>
             </w:r>
             <w:r>
               <w:rPr>
@@ -1436,7 +1488,7 @@
                 <w:noProof/>
                 <w:webHidden/>
               </w:rPr>
-              <w:t>6</w:t>
+              <w:t>8</w:t>
             </w:r>
             <w:r>
               <w:rPr>
@@ -1464,7 +1516,7 @@
               <w:lang w:eastAsia="fr-FR"/>
             </w:rPr>
           </w:pPr>
-          <w:hyperlink w:anchor="_Toc23360000" w:history="1">
+          <w:hyperlink w:anchor="_Toc23519117" w:history="1">
             <w:r>
               <w:rPr>
                 <w:rStyle w:val="Lienhypertexte"/>
@@ -1510,7 +1562,7 @@
                 <w:noProof/>
                 <w:webHidden/>
               </w:rPr>
-              <w:instrText xml:space="preserve"> PAGEREF _Toc23360000 \h </w:instrText>
+              <w:instrText xml:space="preserve"> PAGEREF _Toc23519117 \h </w:instrText>
             </w:r>
             <w:r>
               <w:rPr>
@@ -1530,7 +1582,7 @@
                 <w:noProof/>
                 <w:webHidden/>
               </w:rPr>
-              <w:t>7</w:t>
+              <w:t>8</w:t>
             </w:r>
             <w:r>
               <w:rPr>
@@ -1558,7 +1610,7 @@
               <w:lang w:eastAsia="fr-FR"/>
             </w:rPr>
           </w:pPr>
-          <w:hyperlink w:anchor="_Toc23360001" w:history="1">
+          <w:hyperlink w:anchor="_Toc23519118" w:history="1">
             <w:r>
               <w:rPr>
                 <w:rStyle w:val="Lienhypertexte"/>
@@ -1604,7 +1656,7 @@
                 <w:noProof/>
                 <w:webHidden/>
               </w:rPr>
-              <w:instrText xml:space="preserve"> PAGEREF _Toc23360001 \h </w:instrText>
+              <w:instrText xml:space="preserve"> PAGEREF _Toc23519118 \h </w:instrText>
             </w:r>
             <w:r>
               <w:rPr>
@@ -1624,7 +1676,7 @@
                 <w:noProof/>
                 <w:webHidden/>
               </w:rPr>
-              <w:t>7</w:t>
+              <w:t>9</w:t>
             </w:r>
             <w:r>
               <w:rPr>
@@ -1652,7 +1704,7 @@
               <w:lang w:eastAsia="fr-FR"/>
             </w:rPr>
           </w:pPr>
-          <w:hyperlink w:anchor="_Toc23360002" w:history="1">
+          <w:hyperlink w:anchor="_Toc23519119" w:history="1">
             <w:r>
               <w:rPr>
                 <w:rStyle w:val="Lienhypertexte"/>
@@ -1698,7 +1750,7 @@
                 <w:noProof/>
                 <w:webHidden/>
               </w:rPr>
-              <w:instrText xml:space="preserve"> PAGEREF _Toc23360002 \h </w:instrText>
+              <w:instrText xml:space="preserve"> PAGEREF _Toc23519119 \h </w:instrText>
             </w:r>
             <w:r>
               <w:rPr>
@@ -1718,7 +1770,7 @@
                 <w:noProof/>
                 <w:webHidden/>
               </w:rPr>
-              <w:t>7</w:t>
+              <w:t>9</w:t>
             </w:r>
             <w:r>
               <w:rPr>
@@ -1744,7 +1796,7 @@
               <w:lang w:eastAsia="fr-FR"/>
             </w:rPr>
           </w:pPr>
-          <w:hyperlink w:anchor="_Toc23360003" w:history="1">
+          <w:hyperlink w:anchor="_Toc23519120" w:history="1">
             <w:r>
               <w:rPr>
                 <w:rStyle w:val="Lienhypertexte"/>
@@ -1788,7 +1840,7 @@
                 <w:noProof/>
                 <w:webHidden/>
               </w:rPr>
-              <w:instrText xml:space="preserve"> PAGEREF _Toc23360003 \h </w:instrText>
+              <w:instrText xml:space="preserve"> PAGEREF _Toc23519120 \h </w:instrText>
             </w:r>
             <w:r>
               <w:rPr>
@@ -1808,7 +1860,7 @@
                 <w:noProof/>
                 <w:webHidden/>
               </w:rPr>
-              <w:t>7</w:t>
+              <w:t>9</w:t>
             </w:r>
             <w:r>
               <w:rPr>
@@ -1834,7 +1886,7 @@
               <w:lang w:eastAsia="fr-FR"/>
             </w:rPr>
           </w:pPr>
-          <w:hyperlink w:anchor="_Toc23360004" w:history="1">
+          <w:hyperlink w:anchor="_Toc23519121" w:history="1">
             <w:r>
               <w:rPr>
                 <w:rStyle w:val="Lienhypertexte"/>
@@ -1878,7 +1930,7 @@
                 <w:noProof/>
                 <w:webHidden/>
               </w:rPr>
-              <w:instrText xml:space="preserve"> PAGEREF _Toc23360004 \h </w:instrText>
+              <w:instrText xml:space="preserve"> PAGEREF _Toc23519121 \h </w:instrText>
             </w:r>
             <w:r>
               <w:rPr>
@@ -1898,7 +1950,7 @@
                 <w:noProof/>
                 <w:webHidden/>
               </w:rPr>
-              <w:t>8</w:t>
+              <w:t>9</w:t>
             </w:r>
             <w:r>
               <w:rPr>
@@ -1926,7 +1978,7 @@
               <w:lang w:eastAsia="fr-FR"/>
             </w:rPr>
           </w:pPr>
-          <w:hyperlink w:anchor="_Toc23360005" w:history="1">
+          <w:hyperlink w:anchor="_Toc23519122" w:history="1">
             <w:r>
               <w:rPr>
                 <w:rStyle w:val="Lienhypertexte"/>
@@ -1972,7 +2024,7 @@
                 <w:noProof/>
                 <w:webHidden/>
               </w:rPr>
-              <w:instrText xml:space="preserve"> PAGEREF _Toc23360005 \h </w:instrText>
+              <w:instrText xml:space="preserve"> PAGEREF _Toc23519122 \h </w:instrText>
             </w:r>
             <w:r>
               <w:rPr>
@@ -1992,7 +2044,7 @@
                 <w:noProof/>
                 <w:webHidden/>
               </w:rPr>
-              <w:t>8</w:t>
+              <w:t>9</w:t>
             </w:r>
             <w:r>
               <w:rPr>
@@ -2020,7 +2072,7 @@
               <w:lang w:eastAsia="fr-FR"/>
             </w:rPr>
           </w:pPr>
-          <w:hyperlink w:anchor="_Toc23360006" w:history="1">
+          <w:hyperlink w:anchor="_Toc23519123" w:history="1">
             <w:r>
               <w:rPr>
                 <w:rStyle w:val="Lienhypertexte"/>
@@ -2066,7 +2118,7 @@
                 <w:noProof/>
                 <w:webHidden/>
               </w:rPr>
-              <w:instrText xml:space="preserve"> PAGEREF _Toc23360006 \h </w:instrText>
+              <w:instrText xml:space="preserve"> PAGEREF _Toc23519123 \h </w:instrText>
             </w:r>
             <w:r>
               <w:rPr>
@@ -2086,7 +2138,7 @@
                 <w:noProof/>
                 <w:webHidden/>
               </w:rPr>
-              <w:t>8</w:t>
+              <w:t>10</w:t>
             </w:r>
             <w:r>
               <w:rPr>
@@ -2114,7 +2166,7 @@
               <w:lang w:eastAsia="fr-FR"/>
             </w:rPr>
           </w:pPr>
-          <w:hyperlink w:anchor="_Toc23360007" w:history="1">
+          <w:hyperlink w:anchor="_Toc23519124" w:history="1">
             <w:r>
               <w:rPr>
                 <w:rStyle w:val="Lienhypertexte"/>
@@ -2160,7 +2212,7 @@
                 <w:noProof/>
                 <w:webHidden/>
               </w:rPr>
-              <w:instrText xml:space="preserve"> PAGEREF _Toc23360007 \h </w:instrText>
+              <w:instrText xml:space="preserve"> PAGEREF _Toc23519124 \h </w:instrText>
             </w:r>
             <w:r>
               <w:rPr>
@@ -2180,7 +2232,7 @@
                 <w:noProof/>
                 <w:webHidden/>
               </w:rPr>
-              <w:t>9</w:t>
+              <w:t>10</w:t>
             </w:r>
             <w:r>
               <w:rPr>
@@ -2208,7 +2260,7 @@
               <w:lang w:eastAsia="fr-FR"/>
             </w:rPr>
           </w:pPr>
-          <w:hyperlink w:anchor="_Toc23360008" w:history="1">
+          <w:hyperlink w:anchor="_Toc23519125" w:history="1">
             <w:r>
               <w:rPr>
                 <w:rStyle w:val="Lienhypertexte"/>
@@ -2254,7 +2306,7 @@
                 <w:noProof/>
                 <w:webHidden/>
               </w:rPr>
-              <w:instrText xml:space="preserve"> PAGEREF _Toc23360008 \h </w:instrText>
+              <w:instrText xml:space="preserve"> PAGEREF _Toc23519125 \h </w:instrText>
             </w:r>
             <w:r>
               <w:rPr>
@@ -2274,7 +2326,7 @@
                 <w:noProof/>
                 <w:webHidden/>
               </w:rPr>
-              <w:t>9</w:t>
+              <w:t>10</w:t>
             </w:r>
             <w:r>
               <w:rPr>
@@ -2300,7 +2352,7 @@
               <w:lang w:eastAsia="fr-FR"/>
             </w:rPr>
           </w:pPr>
-          <w:hyperlink w:anchor="_Toc23360009" w:history="1">
+          <w:hyperlink w:anchor="_Toc23519126" w:history="1">
             <w:r>
               <w:rPr>
                 <w:rStyle w:val="Lienhypertexte"/>
@@ -2344,7 +2396,7 @@
                 <w:noProof/>
                 <w:webHidden/>
               </w:rPr>
-              <w:instrText xml:space="preserve"> PAGEREF _Toc23360009 \h </w:instrText>
+              <w:instrText xml:space="preserve"> PAGEREF _Toc23519126 \h </w:instrText>
             </w:r>
             <w:r>
               <w:rPr>
@@ -2364,7 +2416,7 @@
                 <w:noProof/>
                 <w:webHidden/>
               </w:rPr>
-              <w:t>9</w:t>
+              <w:t>10</w:t>
             </w:r>
             <w:r>
               <w:rPr>
@@ -2390,7 +2442,7 @@
               <w:lang w:eastAsia="fr-FR"/>
             </w:rPr>
           </w:pPr>
-          <w:hyperlink w:anchor="_Toc23360010" w:history="1">
+          <w:hyperlink w:anchor="_Toc23519127" w:history="1">
             <w:r>
               <w:rPr>
                 <w:rStyle w:val="Lienhypertexte"/>
@@ -2434,7 +2486,7 @@
                 <w:noProof/>
                 <w:webHidden/>
               </w:rPr>
-              <w:instrText xml:space="preserve"> PAGEREF _Toc23360010 \h </w:instrText>
+              <w:instrText xml:space="preserve"> PAGEREF _Toc23519127 \h </w:instrText>
             </w:r>
             <w:r>
               <w:rPr>
@@ -2454,7 +2506,7 @@
                 <w:noProof/>
                 <w:webHidden/>
               </w:rPr>
-              <w:t>9</w:t>
+              <w:t>11</w:t>
             </w:r>
             <w:r>
               <w:rPr>
@@ -2480,7 +2532,7 @@
               <w:lang w:eastAsia="fr-FR"/>
             </w:rPr>
           </w:pPr>
-          <w:hyperlink w:anchor="_Toc23360011" w:history="1">
+          <w:hyperlink w:anchor="_Toc23519128" w:history="1">
             <w:r>
               <w:rPr>
                 <w:rStyle w:val="Lienhypertexte"/>
@@ -2524,7 +2576,7 @@
                 <w:noProof/>
                 <w:webHidden/>
               </w:rPr>
-              <w:instrText xml:space="preserve"> PAGEREF _Toc23360011 \h </w:instrText>
+              <w:instrText xml:space="preserve"> PAGEREF _Toc23519128 \h </w:instrText>
             </w:r>
             <w:r>
               <w:rPr>
@@ -2544,7 +2596,7 @@
                 <w:noProof/>
                 <w:webHidden/>
               </w:rPr>
-              <w:t>10</w:t>
+              <w:t>11</w:t>
             </w:r>
             <w:r>
               <w:rPr>
@@ -2572,7 +2624,7 @@
               <w:lang w:eastAsia="fr-FR"/>
             </w:rPr>
           </w:pPr>
-          <w:hyperlink w:anchor="_Toc23360012" w:history="1">
+          <w:hyperlink w:anchor="_Toc23519129" w:history="1">
             <w:r>
               <w:rPr>
                 <w:rStyle w:val="Lienhypertexte"/>
@@ -2618,7 +2670,7 @@
                 <w:noProof/>
                 <w:webHidden/>
               </w:rPr>
-              <w:instrText xml:space="preserve"> PAGEREF _Toc23360012 \h </w:instrText>
+              <w:instrText xml:space="preserve"> PAGEREF _Toc23519129 \h </w:instrText>
             </w:r>
             <w:r>
               <w:rPr>
@@ -2638,7 +2690,7 @@
                 <w:noProof/>
                 <w:webHidden/>
               </w:rPr>
-              <w:t>10</w:t>
+              <w:t>12</w:t>
             </w:r>
             <w:r>
               <w:rPr>
@@ -2666,7 +2718,7 @@
               <w:lang w:eastAsia="fr-FR"/>
             </w:rPr>
           </w:pPr>
-          <w:hyperlink w:anchor="_Toc23360013" w:history="1">
+          <w:hyperlink w:anchor="_Toc23519130" w:history="1">
             <w:r>
               <w:rPr>
                 <w:rStyle w:val="Lienhypertexte"/>
@@ -2712,7 +2764,7 @@
                 <w:noProof/>
                 <w:webHidden/>
               </w:rPr>
-              <w:instrText xml:space="preserve"> PAGEREF _Toc23360013 \h </w:instrText>
+              <w:instrText xml:space="preserve"> PAGEREF _Toc23519130 \h </w:instrText>
             </w:r>
             <w:r>
               <w:rPr>
@@ -2732,7 +2784,7 @@
                 <w:noProof/>
                 <w:webHidden/>
               </w:rPr>
-              <w:t>10</w:t>
+              <w:t>12</w:t>
             </w:r>
             <w:r>
               <w:rPr>
@@ -2760,7 +2812,7 @@
               <w:lang w:eastAsia="fr-FR"/>
             </w:rPr>
           </w:pPr>
-          <w:hyperlink w:anchor="_Toc23360014" w:history="1">
+          <w:hyperlink w:anchor="_Toc23519131" w:history="1">
             <w:r>
               <w:rPr>
                 <w:rStyle w:val="Lienhypertexte"/>
@@ -2806,7 +2858,7 @@
                 <w:noProof/>
                 <w:webHidden/>
               </w:rPr>
-              <w:instrText xml:space="preserve"> PAGEREF _Toc23360014 \h </w:instrText>
+              <w:instrText xml:space="preserve"> PAGEREF _Toc23519131 \h </w:instrText>
             </w:r>
             <w:r>
               <w:rPr>
@@ -2826,7 +2878,7 @@
                 <w:noProof/>
                 <w:webHidden/>
               </w:rPr>
-              <w:t>11</w:t>
+              <w:t>13</w:t>
             </w:r>
             <w:r>
               <w:rPr>
@@ -2854,7 +2906,7 @@
               <w:lang w:eastAsia="fr-FR"/>
             </w:rPr>
           </w:pPr>
-          <w:hyperlink w:anchor="_Toc23360015" w:history="1">
+          <w:hyperlink w:anchor="_Toc23519132" w:history="1">
             <w:r>
               <w:rPr>
                 <w:rStyle w:val="Lienhypertexte"/>
@@ -2900,7 +2952,7 @@
                 <w:noProof/>
                 <w:webHidden/>
               </w:rPr>
-              <w:instrText xml:space="preserve"> PAGEREF _Toc23360015 \h </w:instrText>
+              <w:instrText xml:space="preserve"> PAGEREF _Toc23519132 \h </w:instrText>
             </w:r>
             <w:r>
               <w:rPr>
@@ -2920,7 +2972,7 @@
                 <w:noProof/>
                 <w:webHidden/>
               </w:rPr>
-              <w:t>13</w:t>
+              <w:t>15</w:t>
             </w:r>
             <w:r>
               <w:rPr>
@@ -2948,7 +3000,7 @@
               <w:lang w:eastAsia="fr-FR"/>
             </w:rPr>
           </w:pPr>
-          <w:hyperlink w:anchor="_Toc23360016" w:history="1">
+          <w:hyperlink w:anchor="_Toc23519133" w:history="1">
             <w:r>
               <w:rPr>
                 <w:rStyle w:val="Lienhypertexte"/>
@@ -2994,7 +3046,7 @@
                 <w:noProof/>
                 <w:webHidden/>
               </w:rPr>
-              <w:instrText xml:space="preserve"> PAGEREF _Toc23360016 \h </w:instrText>
+              <w:instrText xml:space="preserve"> PAGEREF _Toc23519133 \h </w:instrText>
             </w:r>
             <w:r>
               <w:rPr>
@@ -3014,7 +3066,7 @@
                 <w:noProof/>
                 <w:webHidden/>
               </w:rPr>
-              <w:t>14</w:t>
+              <w:t>16</w:t>
             </w:r>
             <w:r>
               <w:rPr>
@@ -3042,7 +3094,7 @@
               <w:lang w:eastAsia="fr-FR"/>
             </w:rPr>
           </w:pPr>
-          <w:hyperlink w:anchor="_Toc23360017" w:history="1">
+          <w:hyperlink w:anchor="_Toc23519134" w:history="1">
             <w:r>
               <w:rPr>
                 <w:rStyle w:val="Lienhypertexte"/>
@@ -3088,7 +3140,7 @@
                 <w:noProof/>
                 <w:webHidden/>
               </w:rPr>
-              <w:instrText xml:space="preserve"> PAGEREF _Toc23360017 \h </w:instrText>
+              <w:instrText xml:space="preserve"> PAGEREF _Toc23519134 \h </w:instrText>
             </w:r>
             <w:r>
               <w:rPr>
@@ -3108,7 +3160,7 @@
                 <w:noProof/>
                 <w:webHidden/>
               </w:rPr>
-              <w:t>15</w:t>
+              <w:t>17</w:t>
             </w:r>
             <w:r>
               <w:rPr>
@@ -3136,7 +3188,7 @@
               <w:lang w:eastAsia="fr-FR"/>
             </w:rPr>
           </w:pPr>
-          <w:hyperlink w:anchor="_Toc23360018" w:history="1">
+          <w:hyperlink w:anchor="_Toc23519135" w:history="1">
             <w:r>
               <w:rPr>
                 <w:rStyle w:val="Lienhypertexte"/>
@@ -3182,7 +3234,7 @@
                 <w:noProof/>
                 <w:webHidden/>
               </w:rPr>
-              <w:instrText xml:space="preserve"> PAGEREF _Toc23360018 \h </w:instrText>
+              <w:instrText xml:space="preserve"> PAGEREF _Toc23519135 \h </w:instrText>
             </w:r>
             <w:r>
               <w:rPr>
@@ -3202,7 +3254,7 @@
                 <w:noProof/>
                 <w:webHidden/>
               </w:rPr>
-              <w:t>16</w:t>
+              <w:t>18</w:t>
             </w:r>
             <w:r>
               <w:rPr>
@@ -3229,100 +3281,104 @@
       <w:pPr>
         <w:jc w:val="center"/>
       </w:pPr>
-      <w:bookmarkStart w:id="0" w:name="_GoBack"/>
+    </w:p>
+    <w:p>
+      <w:r>
+        <w:br w:type="page"/>
+      </w:r>
+    </w:p>
+    <w:p>
+      <w:pPr>
+        <w:jc w:val="center"/>
+      </w:pPr>
+    </w:p>
+    <w:p>
+      <w:pPr>
+        <w:jc w:val="center"/>
+      </w:pPr>
+      <w:r>
+        <w:t>PROJET DE SYSTEME DE GESTION DE PIZZERIAS</w:t>
+      </w:r>
+    </w:p>
+    <w:p>
+      <w:pPr>
+        <w:jc w:val="center"/>
+      </w:pPr>
+    </w:p>
+    <w:p>
+      <w:pPr>
+        <w:pStyle w:val="Titre1"/>
+      </w:pPr>
+      <w:bookmarkStart w:id="0" w:name="_Toc23359379"/>
+      <w:bookmarkStart w:id="1" w:name="_Toc23519108"/>
+      <w:r>
+        <w:t>Contexte</w:t>
+      </w:r>
       <w:bookmarkEnd w:id="0"/>
-    </w:p>
-    <w:p>
-      <w:r>
-        <w:br w:type="page"/>
-      </w:r>
-    </w:p>
-    <w:p>
-      <w:pPr>
-        <w:jc w:val="center"/>
-      </w:pPr>
-    </w:p>
-    <w:p>
-      <w:pPr>
-        <w:jc w:val="center"/>
-      </w:pPr>
-      <w:r>
-        <w:t>PROJET DE SYSTEME DE GESTION DE PIZZERIAS</w:t>
-      </w:r>
-    </w:p>
-    <w:p>
-      <w:pPr>
-        <w:jc w:val="center"/>
-      </w:pPr>
+      <w:bookmarkEnd w:id="1"/>
+    </w:p>
+    <w:p>
+      <w:pPr>
+        <w:pStyle w:val="Paragraphedeliste"/>
+        <w:jc w:val="both"/>
+      </w:pPr>
+      <w:r>
+        <w:t xml:space="preserve">OC Pizza est un groupe de pizzérias </w:t>
+      </w:r>
+      <w:r>
+        <w:t>spécialisé dans la vente à emporter ou livrée. Ce jeune groupe est e</w:t>
+      </w:r>
+      <w:r>
+        <w:t xml:space="preserve">n plein développement. Il compte déjà 5 points de vente et </w:t>
+      </w:r>
+      <w:r>
+        <w:t>a pour objectif d’</w:t>
+      </w:r>
+      <w:r>
+        <w:t>en ouvrir 3 de plus dans les 6 prochains mois.</w:t>
+      </w:r>
+    </w:p>
+    <w:p>
+      <w:pPr>
+        <w:pStyle w:val="Paragraphedeliste"/>
+        <w:jc w:val="both"/>
+      </w:pPr>
+      <w:r>
+        <w:t>Ses deux fondateurs souhaitent accompagner la croissance d’OC Pizza par la mise en place d’un système de gestion performant. En effet, le système informatique actuel ne correspond plus aux attentes du groupe, car il ne permet pas une gestion centralisée de toutes les pizzérias</w:t>
+      </w:r>
+      <w:r>
+        <w:t>, les responsables ont du mal à suivre ce qui se passe dans les points de vente et les livreurs ne peuvent pas indiquer en direct que la livraison a été effectuée.</w:t>
+      </w:r>
+    </w:p>
+    <w:p>
+      <w:pPr>
+        <w:pStyle w:val="Paragraphedeliste"/>
+        <w:jc w:val="both"/>
+      </w:pPr>
+      <w:r>
+        <w:t>Leur exploration du marché des solutions informatiques possibles les a conduits à conclure qu’il leur fallait un produit sur mesure capable de répondre à leurs besoins.</w:t>
+      </w:r>
+    </w:p>
+    <w:p>
+      <w:pPr>
+        <w:pStyle w:val="Paragraphedeliste"/>
+        <w:jc w:val="both"/>
+      </w:pPr>
+      <w:r>
+        <w:t>Le nouveau système doit être livré et opérationnel dans 6 mois pour l’ouverture des 3 nouvelles pizzérias.</w:t>
+      </w:r>
     </w:p>
     <w:p>
       <w:pPr>
         <w:pStyle w:val="Titre1"/>
       </w:pPr>
-      <w:bookmarkStart w:id="1" w:name="_Toc23359379"/>
-      <w:bookmarkStart w:id="2" w:name="_Toc23359991"/>
-      <w:r>
-        <w:t>Contexte</w:t>
-      </w:r>
-      <w:bookmarkEnd w:id="1"/>
+      <w:bookmarkStart w:id="2" w:name="_Toc23359380"/>
+      <w:bookmarkStart w:id="3" w:name="_Toc23519109"/>
+      <w:r>
+        <w:t>Besoins exprimés par le client</w:t>
+      </w:r>
       <w:bookmarkEnd w:id="2"/>
-    </w:p>
-    <w:p>
-      <w:pPr>
-        <w:pStyle w:val="Paragraphedeliste"/>
-        <w:jc w:val="both"/>
-      </w:pPr>
-      <w:r>
-        <w:t xml:space="preserve">OC Pizza est un groupe de pizzérias </w:t>
-      </w:r>
-      <w:r>
-        <w:t>spécialisé dans la vente à emporter ou livrée. Ce jeune groupe est e</w:t>
-      </w:r>
-      <w:r>
-        <w:t>n plein développement. Il compte déjà 5 points de vente et compte en ouvrir 3 de plus dans les 6 prochains mois.</w:t>
-      </w:r>
-    </w:p>
-    <w:p>
-      <w:pPr>
-        <w:pStyle w:val="Paragraphedeliste"/>
-        <w:jc w:val="both"/>
-      </w:pPr>
-      <w:r>
-        <w:t>Ses deux fondateurs souhaitent accompagner la croissance d’OC Pizza par la mise en place d’un système de gestion performant. En effet, le système informatique actuel ne correspond plus aux attentes du groupe, car il ne permet pas une gestion centralisée de toutes les pizzérias</w:t>
-      </w:r>
-      <w:r>
-        <w:t>, les responsables ont du mal à suivre ce qui se passe dans les points de vente et les livreurs ne peuvent pas indiquer en direct que la livraison a été effectuée.</w:t>
-      </w:r>
-    </w:p>
-    <w:p>
-      <w:pPr>
-        <w:pStyle w:val="Paragraphedeliste"/>
-        <w:jc w:val="both"/>
-      </w:pPr>
-      <w:r>
-        <w:t>Leur exploration du marché des solutions informatiques possibles les a conduits à conclure qu’il leur fallait un produit sur mesure capable de répondre à leurs besoins.</w:t>
-      </w:r>
-    </w:p>
-    <w:p>
-      <w:pPr>
-        <w:pStyle w:val="Paragraphedeliste"/>
-        <w:jc w:val="both"/>
-      </w:pPr>
-      <w:r>
-        <w:t>Le nouveau système doit être livré et opérationnel dans 6 mois pour l’ouverture des 3 nouvelles pizzérias.</w:t>
-      </w:r>
-    </w:p>
-    <w:p>
-      <w:pPr>
-        <w:pStyle w:val="Titre1"/>
-      </w:pPr>
-      <w:bookmarkStart w:id="3" w:name="_Toc23359380"/>
-      <w:bookmarkStart w:id="4" w:name="_Toc23359992"/>
-      <w:r>
-        <w:t>Besoins exprimés par le client</w:t>
-      </w:r>
       <w:bookmarkEnd w:id="3"/>
-      <w:bookmarkEnd w:id="4"/>
     </w:p>
     <w:p>
       <w:pPr>
@@ -3552,64 +3608,64 @@
       </w:r>
     </w:p>
     <w:p>
+      <w:r>
+        <w:br w:type="page"/>
+      </w:r>
+    </w:p>
+    <w:p>
       <w:pPr>
         <w:pStyle w:val="Titre1"/>
       </w:pPr>
-      <w:bookmarkStart w:id="5" w:name="_Toc23359381"/>
-      <w:bookmarkStart w:id="6" w:name="_Toc23359993"/>
-      <w:r>
+      <w:bookmarkStart w:id="4" w:name="_Toc23359381"/>
+      <w:bookmarkStart w:id="5" w:name="_Toc23519110"/>
+      <w:r>
+        <w:lastRenderedPageBreak/>
         <w:t>Acteurs</w:t>
       </w:r>
+      <w:bookmarkEnd w:id="4"/>
       <w:bookmarkEnd w:id="5"/>
+    </w:p>
+    <w:p>
+      <w:pPr>
+        <w:pStyle w:val="Titre2"/>
+      </w:pPr>
+      <w:bookmarkStart w:id="6" w:name="_Toc23359382"/>
+      <w:bookmarkStart w:id="7" w:name="_Toc23519111"/>
+      <w:r>
+        <w:t>Partis pris</w:t>
+      </w:r>
       <w:bookmarkEnd w:id="6"/>
+      <w:bookmarkEnd w:id="7"/>
+    </w:p>
+    <w:p>
+      <w:pPr>
+        <w:pStyle w:val="Paragraphedeliste"/>
+        <w:jc w:val="both"/>
+      </w:pPr>
+      <w:r>
+        <w:t>Une même personne peut avoir plusieurs rôles pendant son service, en fonction du plan de charge de la pizzéria.</w:t>
+      </w:r>
+    </w:p>
+    <w:p>
+      <w:pPr>
+        <w:pStyle w:val="Paragraphedeliste"/>
+        <w:jc w:val="both"/>
+      </w:pPr>
+      <w:r>
+        <w:t>Les nouveaux points de vente seront en gestion directe, avec un rôle de supervision pour le chef d’entreprise.</w:t>
+      </w:r>
     </w:p>
     <w:p>
       <w:pPr>
         <w:pStyle w:val="Titre2"/>
       </w:pPr>
-      <w:bookmarkStart w:id="7" w:name="_Toc23359382"/>
-      <w:bookmarkStart w:id="8" w:name="_Toc23359994"/>
-      <w:r>
-        <w:t>Partis pris</w:t>
-      </w:r>
-      <w:bookmarkEnd w:id="7"/>
+      <w:bookmarkStart w:id="8" w:name="_Toc23359383"/>
+      <w:bookmarkStart w:id="9" w:name="_Toc23519112"/>
+      <w:r>
+        <w:t>Diagramme de contexte</w:t>
+      </w:r>
       <w:bookmarkEnd w:id="8"/>
-    </w:p>
-    <w:p>
-      <w:pPr>
-        <w:pStyle w:val="Paragraphedeliste"/>
-        <w:jc w:val="both"/>
-      </w:pPr>
-      <w:r>
-        <w:t>Une même personne peut avoir plusieurs rôles pendant son service, en fonction du plan de charge de la pizzéria.</w:t>
-      </w:r>
-    </w:p>
-    <w:p>
-      <w:pPr>
-        <w:pStyle w:val="Paragraphedeliste"/>
-        <w:jc w:val="both"/>
-      </w:pPr>
-      <w:r>
-        <w:t>Les nouveaux points de vente seront en gestion directe, avec un rôle de supervision pour le chef d’entreprise.</w:t>
-      </w:r>
-    </w:p>
-    <w:p>
-      <w:pPr>
-        <w:pStyle w:val="Paragraphedeliste"/>
-        <w:jc w:val="both"/>
-      </w:pPr>
-    </w:p>
-    <w:p>
-      <w:pPr>
-        <w:pStyle w:val="Titre2"/>
-      </w:pPr>
-      <w:bookmarkStart w:id="9" w:name="_Toc23359383"/>
-      <w:bookmarkStart w:id="10" w:name="_Toc23359995"/>
-      <w:r>
-        <w:t>Diagramme de contexte</w:t>
-      </w:r>
       <w:bookmarkEnd w:id="9"/>
-      <w:bookmarkEnd w:id="10"/>
     </w:p>
     <w:p>
       <w:r>
@@ -3669,6 +3725,11 @@
       </w:r>
     </w:p>
     <w:p>
+      <w:r>
+        <w:br w:type="page"/>
+      </w:r>
+    </w:p>
+    <w:p>
       <w:pPr>
         <w:pStyle w:val="Paragraphedeliste"/>
         <w:jc w:val="both"/>
@@ -3678,15 +3739,16 @@
       <w:pPr>
         <w:pStyle w:val="Titre1"/>
       </w:pPr>
-      <w:bookmarkStart w:id="11" w:name="_Toc23359384"/>
-      <w:bookmarkStart w:id="12" w:name="_Toc23359996"/>
-      <w:proofErr w:type="spellStart"/>
-      <w:r>
-        <w:t>Personas</w:t>
+      <w:bookmarkStart w:id="10" w:name="_Toc23359384"/>
+      <w:bookmarkStart w:id="11" w:name="_Toc23519113"/>
+      <w:r>
+        <w:t>Persona</w:t>
+      </w:r>
+      <w:bookmarkEnd w:id="10"/>
+      <w:r>
+        <w:t>e</w:t>
       </w:r>
       <w:bookmarkEnd w:id="11"/>
-      <w:bookmarkEnd w:id="12"/>
-      <w:proofErr w:type="spellEnd"/>
     </w:p>
     <w:p>
       <w:pPr>
@@ -3838,14 +3900,11 @@
         <w:jc w:val="both"/>
       </w:pPr>
       <w:r>
-        <w:lastRenderedPageBreak/>
         <w:t xml:space="preserve">Leur choix : développer une marque clairement identifiée par les consommateurs, une marque où l’on va chez OC Pizza, pour avoir la qualité d’une vraie pizza au prix </w:t>
       </w:r>
-      <w:proofErr w:type="spellStart"/>
-      <w:r>
-        <w:t>Domino’s</w:t>
-      </w:r>
-      <w:proofErr w:type="spellEnd"/>
+      <w:r>
+        <w:t>que pratiquent les grandes chaînes</w:t>
+      </w:r>
       <w:r>
         <w:t xml:space="preserve">. </w:t>
       </w:r>
@@ -4002,6 +4061,7 @@
         <w:jc w:val="both"/>
       </w:pPr>
       <w:r>
+        <w:lastRenderedPageBreak/>
         <w:t xml:space="preserve">Le suivi des commandes, la juste quantité d’ingrédients sur les pizzas, la rapidité de livraison sont essentiels. Mais elle sait aussi, d’expérience, que </w:t>
       </w:r>
       <w:proofErr w:type="spellStart"/>
@@ -4125,11 +4185,7 @@
         <w:jc w:val="both"/>
       </w:pPr>
       <w:r>
-        <w:t xml:space="preserve">Il est étudiant. Ce qui lui a permis de décrocher ce job : la formation est très courte. C’est vrai que le système de gestion de pizza est simple et ça c’est pratique : quand il </w:t>
-      </w:r>
-      <w:r>
-        <w:lastRenderedPageBreak/>
-        <w:t xml:space="preserve">revient de livraison, surtout l’hiver, il ne veut pas s’embêter à fouiller dans les écrans quand est sa prochaine livraison. Ce qu’il apprécie par-dessus tout, c’est quand ça pulse : il revient de livraison, il intègre la recette de la commande dans le système, puis il regarde quelle est la prochaine commande à livrer, il la prend en charge, il vérifie le bon de commande, l’adresse de livraison et c’est parti. Le plus important pour </w:t>
+        <w:t xml:space="preserve">Il est étudiant. Ce qui lui a permis de décrocher ce job : la formation est très courte. C’est vrai que le système de gestion de pizza est simple et ça c’est pratique : quand il revient de livraison, surtout l’hiver, il ne veut pas s’embêter à fouiller dans les écrans quand est sa prochaine livraison. Ce qu’il apprécie par-dessus tout, c’est quand ça pulse : il revient de livraison, il intègre la recette de la commande dans le système, puis il regarde quelle est la prochaine commande à livrer, il la prend en charge, il vérifie le bon de commande, l’adresse de livraison et c’est parti. Le plus important pour </w:t>
       </w:r>
       <w:r>
         <w:rPr>
@@ -4148,7 +4204,13 @@
         <w:jc w:val="both"/>
       </w:pPr>
       <w:r>
-        <w:t xml:space="preserve">De temps en temps, quand il y a plus de ventes à emporter, il aide </w:t>
+        <w:t>De temps en temps, quand il</w:t>
+      </w:r>
+      <w:r>
+        <w:t xml:space="preserve"> n’</w:t>
+      </w:r>
+      <w:r>
+        <w:t xml:space="preserve">y a plus de ventes à emporter, il aide </w:t>
       </w:r>
       <w:r>
         <w:rPr>
@@ -4336,7 +4398,11 @@
         <w:t>Kevin</w:t>
       </w:r>
       <w:r>
-        <w:t xml:space="preserve"> rentre de livraison, il n’a aucune question à se poser. Et plus vite le comptoir où les commandes s’empilent se vide, plus </w:t>
+        <w:t xml:space="preserve"> rentre de livraison, il n’a aucune question à se </w:t>
+      </w:r>
+      <w:r>
+        <w:lastRenderedPageBreak/>
+        <w:t xml:space="preserve">poser. Et plus vite le comptoir où les commandes s’empilent se vide, plus </w:t>
       </w:r>
       <w:proofErr w:type="spellStart"/>
       <w:r>
@@ -4478,11 +4544,7 @@
         <w:t>Jean-Michel</w:t>
       </w:r>
       <w:r>
-        <w:t xml:space="preserve"> a ses habitudes : quand sa femme et lui ne veulent pas cuisiner, ils commandent et paient en ligne chez OC Pizza. Il indique l’heure de livraison souhaitée et il est toujours livré à temps. C’est simple et rapide. En revanche, quand ses amis </w:t>
-      </w:r>
-      <w:r>
-        <w:lastRenderedPageBreak/>
-        <w:t xml:space="preserve">viennent, les soirs de match, c’est tout une histoire : avec les habitudes alimentaires de l’un, les allergies de l’autre, ils ont mis en place un protocole. Le capitaine de soirée commande les pizzas en ligne et soit il passe les prendre au point de vente pour se faire rembourser après, soit elles sont livrées chez Jean-Michel. Et là, chacun paie sa part, qui en numéraire, qui par carte, qui en chèque-restaurant. Comme ce petit groupe d’amis est plutôt bon client, ils apprécient les promos, les réductions, et surtout, la flexibilité d’OC Pizza dans le choix des </w:t>
+        <w:t xml:space="preserve"> a ses habitudes : quand sa femme et lui ne veulent pas cuisiner, ils commandent et paient en ligne chez OC Pizza. Il indique l’heure de livraison souhaitée et il est toujours livré à temps. C’est simple et rapide. En revanche, quand ses amis viennent, les soirs de match, c’est tout une histoire : avec les habitudes alimentaires de l’un, les allergies de l’autre, ils ont mis en place un protocole. Le capitaine de soirée commande les pizzas en ligne et soit il passe les prendre au point de vente pour se faire rembourser après, soit elles sont livrées chez Jean-Michel. Et là, chacun paie sa part, qui en numéraire, qui par carte, qui en chèque-restaurant. Comme ce petit groupe d’amis est plutôt bon client, ils apprécient les promos, les réductions, et surtout, la flexibilité d’OC Pizza dans le choix des </w:t>
       </w:r>
       <w:proofErr w:type="spellStart"/>
       <w:r>
@@ -4494,6 +4556,11 @@
       </w:r>
     </w:p>
     <w:p>
+      <w:r>
+        <w:br w:type="page"/>
+      </w:r>
+    </w:p>
+    <w:p>
       <w:pPr>
         <w:pStyle w:val="Paragraphedeliste"/>
         <w:jc w:val="both"/>
@@ -4503,13 +4570,13 @@
       <w:pPr>
         <w:pStyle w:val="Titre1"/>
       </w:pPr>
-      <w:bookmarkStart w:id="13" w:name="_Toc23359385"/>
-      <w:bookmarkStart w:id="14" w:name="_Toc23359997"/>
+      <w:bookmarkStart w:id="12" w:name="_Toc23359385"/>
+      <w:bookmarkStart w:id="13" w:name="_Toc23519114"/>
       <w:r>
         <w:t>Déploiement de la solution</w:t>
       </w:r>
+      <w:bookmarkEnd w:id="12"/>
       <w:bookmarkEnd w:id="13"/>
-      <w:bookmarkEnd w:id="14"/>
     </w:p>
     <w:p>
       <w:pPr>
@@ -4564,7 +4631,13 @@
         <w:jc w:val="both"/>
       </w:pPr>
       <w:r>
-        <w:t>Tests de bon fonctionnement, optimisation, validation à J + 5 mois.</w:t>
+        <w:t xml:space="preserve">Tests de bon fonctionnement, optimisation, validation à J + </w:t>
+      </w:r>
+      <w:r>
+        <w:t>4,5</w:t>
+      </w:r>
+      <w:r>
+        <w:t xml:space="preserve"> mois.</w:t>
       </w:r>
     </w:p>
     <w:p>
@@ -4577,45 +4650,91 @@
         <w:jc w:val="both"/>
       </w:pPr>
       <w:r>
-        <w:t>Le système de gestion est figé pendant la formation des équipes des nouvelles pizzérias.</w:t>
+        <w:t>En fonction des résultats :</w:t>
       </w:r>
     </w:p>
     <w:p>
       <w:pPr>
         <w:pStyle w:val="Paragraphedeliste"/>
         <w:numPr>
-          <w:ilvl w:val="0"/>
+          <w:ilvl w:val="1"/>
           <w:numId w:val="2"/>
         </w:numPr>
         <w:jc w:val="both"/>
       </w:pPr>
       <w:r>
-        <w:t>Déploiement progressif des fonctionnalités complémentaires quand le fonctionnement des nouvelles pizzérias est stabilisé. Cette approche permet d’éviter de cumuler les challenges en période d’ouverture.</w:t>
-      </w:r>
+        <w:t>Le système de gestion est figé pendant la formation des équipes des nouvelles pizzéria</w:t>
+      </w:r>
+      <w:r>
+        <w:t>s, avec d</w:t>
+      </w:r>
+      <w:r>
+        <w:t>éploiement progressif des fonctionnalités complémentaires quand le fonctionnement des nouvelles pizzérias est stabilisé. Cette approche permet d’éviter de cumuler les challenges en période d’ouverture.</w:t>
+      </w:r>
+    </w:p>
+    <w:p>
+      <w:pPr>
+        <w:pStyle w:val="Paragraphedeliste"/>
+        <w:numPr>
+          <w:ilvl w:val="1"/>
+          <w:numId w:val="2"/>
+        </w:numPr>
+        <w:jc w:val="both"/>
+      </w:pPr>
+      <w:r>
+        <w:t>Déploiement complet du système avec les fonctionnalités complémentaires à J + 5 mois dans les pizzérias actuelles et futures.</w:t>
+      </w:r>
+    </w:p>
+    <w:p>
+      <w:pPr>
+        <w:pStyle w:val="Paragraphedeliste"/>
+        <w:ind w:left="1800"/>
+        <w:jc w:val="both"/>
+      </w:pPr>
+    </w:p>
+    <w:p>
+      <w:pPr>
+        <w:ind w:left="432"/>
+        <w:jc w:val="both"/>
+      </w:pPr>
+      <w:r>
+        <w:t>Note : la formation initiale des collaborateurs est assurée par IT C&amp;D, puis en utilisant une méthode de parangonnage pour les nouvelles pizzérias.</w:t>
+      </w:r>
+    </w:p>
+    <w:p>
+      <w:r>
+        <w:br w:type="page"/>
+      </w:r>
+    </w:p>
+    <w:p>
+      <w:pPr>
+        <w:ind w:left="432"/>
+        <w:jc w:val="both"/>
+      </w:pPr>
     </w:p>
     <w:p>
       <w:pPr>
         <w:pStyle w:val="Titre1"/>
       </w:pPr>
-      <w:bookmarkStart w:id="15" w:name="_Toc23359386"/>
-      <w:bookmarkStart w:id="16" w:name="_Toc23359998"/>
+      <w:bookmarkStart w:id="14" w:name="_Toc23359386"/>
+      <w:bookmarkStart w:id="15" w:name="_Toc23519115"/>
       <w:r>
         <w:t>Diagramme d’impact</w:t>
       </w:r>
+      <w:bookmarkEnd w:id="14"/>
       <w:bookmarkEnd w:id="15"/>
+    </w:p>
+    <w:p>
+      <w:pPr>
+        <w:pStyle w:val="Titre2"/>
+      </w:pPr>
+      <w:bookmarkStart w:id="16" w:name="_Toc23359387"/>
+      <w:bookmarkStart w:id="17" w:name="_Toc23519116"/>
+      <w:r>
+        <w:t>Figure</w:t>
+      </w:r>
       <w:bookmarkEnd w:id="16"/>
-    </w:p>
-    <w:p>
-      <w:pPr>
-        <w:pStyle w:val="Titre2"/>
-      </w:pPr>
-      <w:bookmarkStart w:id="17" w:name="_Toc23359387"/>
-      <w:bookmarkStart w:id="18" w:name="_Toc23359999"/>
-      <w:r>
-        <w:t>Figure</w:t>
-      </w:r>
       <w:bookmarkEnd w:id="17"/>
-      <w:bookmarkEnd w:id="18"/>
     </w:p>
     <w:p/>
     <w:p>
@@ -4628,7 +4747,6 @@
         <w:rPr>
           <w:noProof/>
         </w:rPr>
-        <w:lastRenderedPageBreak/>
         <w:drawing>
           <wp:inline distT="0" distB="0" distL="0" distR="0">
             <wp:extent cx="6198323" cy="3417454"/>
@@ -4683,104 +4801,101 @@
       <w:pPr>
         <w:pStyle w:val="Titre2"/>
       </w:pPr>
-      <w:bookmarkStart w:id="19" w:name="_Toc23359388"/>
-      <w:bookmarkStart w:id="20" w:name="_Toc23360000"/>
+      <w:bookmarkStart w:id="18" w:name="_Toc23359388"/>
+      <w:bookmarkStart w:id="19" w:name="_Toc23519117"/>
       <w:r>
         <w:t>Description du diagramme d’impact</w:t>
       </w:r>
+      <w:bookmarkEnd w:id="18"/>
       <w:bookmarkEnd w:id="19"/>
+    </w:p>
+    <w:p>
+      <w:pPr>
+        <w:pStyle w:val="Paragraphedeliste"/>
+        <w:ind w:left="0"/>
+        <w:jc w:val="both"/>
+      </w:pPr>
+      <w:r>
+        <w:t>Au sommet du diagramme apparaît l’objectif à atteindre. Il est mesurable et limité dans le temps. Il peut être supposé que le délai de 6 mois peut être allongé pour l’atteinte effective de l’ouverture des 3 points de vente supplémentaire, du fait des aléas inévitables dans de tels projets.</w:t>
+      </w:r>
+    </w:p>
+    <w:p>
+      <w:pPr>
+        <w:pStyle w:val="Paragraphedeliste"/>
+        <w:ind w:left="0"/>
+        <w:jc w:val="both"/>
+      </w:pPr>
+      <w:r>
+        <w:t>La deuxième ligne exprime les grands domaines dans lesquels un impact devra être obtenu pour atteindre cet objectif.</w:t>
+      </w:r>
+    </w:p>
+    <w:p>
+      <w:pPr>
+        <w:pStyle w:val="Paragraphedeliste"/>
+        <w:ind w:left="0"/>
+        <w:jc w:val="both"/>
+      </w:pPr>
+      <w:r>
+        <w:t>La troisième ligne indique quels acteurs ont un rôle primordial dans la réalisation de chacun des impacts. Certains peuvent avoir un rôle jugé secondaire, mais pour des raisons de lisibilité les liens ne sont pas représentés.</w:t>
+      </w:r>
+    </w:p>
+    <w:p>
+      <w:pPr>
+        <w:pStyle w:val="Paragraphedeliste"/>
+        <w:ind w:left="0"/>
+        <w:jc w:val="both"/>
+      </w:pPr>
+      <w:r>
+        <w:t>La dernière ligne, tout en bas, exprime les grande</w:t>
+      </w:r>
+      <w:r>
+        <w:t>s</w:t>
+      </w:r>
+      <w:r>
+        <w:t xml:space="preserve"> fonctionnalités du futur système de gestion de leur relation directe avec les acteurs d’OC Pizza.</w:t>
+      </w:r>
+    </w:p>
+    <w:p>
+      <w:r>
+        <w:br w:type="page"/>
+      </w:r>
+    </w:p>
+    <w:p>
+      <w:pPr>
+        <w:pStyle w:val="Titre1"/>
+      </w:pPr>
+      <w:bookmarkStart w:id="20" w:name="_Toc23359389"/>
+      <w:bookmarkStart w:id="21" w:name="_Toc23519118"/>
+      <w:r>
+        <w:lastRenderedPageBreak/>
+        <w:t>Description des fonctionnalités</w:t>
+      </w:r>
       <w:bookmarkEnd w:id="20"/>
-    </w:p>
-    <w:p>
-      <w:pPr>
-        <w:pStyle w:val="Paragraphedeliste"/>
-        <w:ind w:left="0"/>
-        <w:jc w:val="both"/>
-      </w:pPr>
-      <w:r>
-        <w:t>Au sommet du diagramme apparaît l’objectif à atteindre. Il est mesurable et limité dans le temps. Il peut être supposé que le délai de 6 mois peut être allongé pour l’atteinte effective de l’ouverture des 3 points de vente supplémentaire, du fait des aléas inévitables dans de tels projets.</w:t>
-      </w:r>
-    </w:p>
-    <w:p>
-      <w:pPr>
-        <w:pStyle w:val="Paragraphedeliste"/>
-        <w:ind w:left="0"/>
-        <w:jc w:val="both"/>
-      </w:pPr>
-      <w:r>
-        <w:t>La deuxième ligne exprime les grands domaines dans lesquels un impact devra être obtenu pour atteindre cet objectif.</w:t>
-      </w:r>
-    </w:p>
-    <w:p>
-      <w:pPr>
-        <w:pStyle w:val="Paragraphedeliste"/>
-        <w:ind w:left="0"/>
-        <w:jc w:val="both"/>
-      </w:pPr>
-      <w:r>
-        <w:t>La troisième ligne indique quels acteurs ont un rôle primordial dans la réalisation de chacun des impacts. Certains peuvent avoir un rôle jugé secondaire, mais pour des raisons de lisibilité les liens ne sont pas représentés.</w:t>
-      </w:r>
-    </w:p>
-    <w:p>
-      <w:pPr>
-        <w:pStyle w:val="Paragraphedeliste"/>
-        <w:ind w:left="0"/>
-        <w:jc w:val="both"/>
-      </w:pPr>
-      <w:r>
-        <w:t xml:space="preserve">La dernière ligne, tout en bas, exprime </w:t>
-      </w:r>
-      <w:proofErr w:type="gramStart"/>
-      <w:r>
-        <w:t>les grande fonctionnalités</w:t>
-      </w:r>
-      <w:proofErr w:type="gramEnd"/>
-      <w:r>
-        <w:t xml:space="preserve"> du futur système de gestion de leur relation directe avec les acteurs d’OC Pizza.</w:t>
-      </w:r>
-    </w:p>
-    <w:p>
-      <w:pPr>
-        <w:pStyle w:val="Paragraphedeliste"/>
-        <w:ind w:left="0"/>
-        <w:jc w:val="both"/>
-      </w:pPr>
-    </w:p>
-    <w:p>
-      <w:pPr>
-        <w:pStyle w:val="Titre1"/>
-      </w:pPr>
-      <w:bookmarkStart w:id="21" w:name="_Toc23359389"/>
-      <w:bookmarkStart w:id="22" w:name="_Toc23360001"/>
-      <w:r>
-        <w:t>Description des fonctionnalités</w:t>
-      </w:r>
       <w:bookmarkEnd w:id="21"/>
+    </w:p>
+    <w:p>
+      <w:pPr>
+        <w:pStyle w:val="Titre2"/>
+      </w:pPr>
+      <w:bookmarkStart w:id="22" w:name="_Toc23359390"/>
+      <w:bookmarkStart w:id="23" w:name="_Toc23519119"/>
+      <w:r>
+        <w:t>Sécurité Informatique</w:t>
+      </w:r>
       <w:bookmarkEnd w:id="22"/>
-    </w:p>
-    <w:p>
-      <w:pPr>
-        <w:pStyle w:val="Titre2"/>
-      </w:pPr>
-      <w:bookmarkStart w:id="23" w:name="_Toc23359390"/>
-      <w:bookmarkStart w:id="24" w:name="_Toc23360002"/>
-      <w:r>
-        <w:t>Sécurité Informatique</w:t>
-      </w:r>
       <w:bookmarkEnd w:id="23"/>
+    </w:p>
+    <w:p>
+      <w:pPr>
+        <w:pStyle w:val="Titre3"/>
+      </w:pPr>
+      <w:bookmarkStart w:id="24" w:name="_Toc23359391"/>
+      <w:bookmarkStart w:id="25" w:name="_Toc23519120"/>
+      <w:r>
+        <w:t>Comptes utilisateurs</w:t>
+      </w:r>
       <w:bookmarkEnd w:id="24"/>
-    </w:p>
-    <w:p>
-      <w:pPr>
-        <w:pStyle w:val="Titre3"/>
-      </w:pPr>
-      <w:bookmarkStart w:id="25" w:name="_Toc23359391"/>
-      <w:bookmarkStart w:id="26" w:name="_Toc23360003"/>
-      <w:r>
-        <w:t>Comptes utilisateurs</w:t>
-      </w:r>
       <w:bookmarkEnd w:id="25"/>
-      <w:bookmarkEnd w:id="26"/>
     </w:p>
     <w:p>
       <w:pPr>
@@ -4883,7 +4998,6 @@
         <w:jc w:val="both"/>
       </w:pPr>
       <w:r>
-        <w:lastRenderedPageBreak/>
         <w:t xml:space="preserve">Doit permettre à un utilisateur (client ou responsable de point de vente) </w:t>
       </w:r>
       <w:r>
@@ -4929,7 +5043,25 @@
         <w:jc w:val="both"/>
       </w:pPr>
       <w:r>
-        <w:t>Respect du Règlement général sur la protection des données.</w:t>
+        <w:t xml:space="preserve">Respect du Règlement </w:t>
+      </w:r>
+      <w:r>
+        <w:t>G</w:t>
+      </w:r>
+      <w:r>
+        <w:t xml:space="preserve">énéral sur la </w:t>
+      </w:r>
+      <w:r>
+        <w:t>P</w:t>
+      </w:r>
+      <w:r>
+        <w:t xml:space="preserve">rotection des </w:t>
+      </w:r>
+      <w:r>
+        <w:t>D</w:t>
+      </w:r>
+      <w:r>
+        <w:t>onnées.</w:t>
       </w:r>
     </w:p>
     <w:p>
@@ -4949,13 +5081,13 @@
       <w:pPr>
         <w:pStyle w:val="Titre3"/>
       </w:pPr>
-      <w:bookmarkStart w:id="27" w:name="_Toc23359392"/>
-      <w:bookmarkStart w:id="28" w:name="_Toc23360004"/>
+      <w:bookmarkStart w:id="26" w:name="_Toc23359392"/>
+      <w:bookmarkStart w:id="27" w:name="_Toc23519121"/>
       <w:r>
         <w:t>Sécurisation du logiciel de gestion</w:t>
       </w:r>
+      <w:bookmarkEnd w:id="26"/>
       <w:bookmarkEnd w:id="27"/>
-      <w:bookmarkEnd w:id="28"/>
     </w:p>
     <w:p>
       <w:pPr>
@@ -5013,8 +5145,8 @@
       <w:pPr>
         <w:pStyle w:val="Titre2"/>
       </w:pPr>
-      <w:bookmarkStart w:id="29" w:name="_Toc23359393"/>
-      <w:bookmarkStart w:id="30" w:name="_Toc23360005"/>
+      <w:bookmarkStart w:id="28" w:name="_Toc23359393"/>
+      <w:bookmarkStart w:id="29" w:name="_Toc23519122"/>
       <w:r>
         <w:t>Gestion</w:t>
       </w:r>
@@ -5024,8 +5156,8 @@
       <w:r>
         <w:t xml:space="preserve"> du groupe</w:t>
       </w:r>
+      <w:bookmarkEnd w:id="28"/>
       <w:bookmarkEnd w:id="29"/>
-      <w:bookmarkEnd w:id="30"/>
     </w:p>
     <w:p>
       <w:pPr>
@@ -5226,6 +5358,7 @@
         <w:jc w:val="both"/>
       </w:pPr>
       <w:r>
+        <w:lastRenderedPageBreak/>
         <w:t>Doit permettre à l’utilisateur d’optimiser la gestion du groupe et de chaque pizzéria</w:t>
       </w:r>
     </w:p>
@@ -5233,13 +5366,13 @@
       <w:pPr>
         <w:pStyle w:val="Titre2"/>
       </w:pPr>
-      <w:bookmarkStart w:id="31" w:name="_Toc23359394"/>
-      <w:bookmarkStart w:id="32" w:name="_Toc23360006"/>
+      <w:bookmarkStart w:id="30" w:name="_Toc23359394"/>
+      <w:bookmarkStart w:id="31" w:name="_Toc23519123"/>
       <w:r>
         <w:t>Promotion d’OC Pizza</w:t>
       </w:r>
+      <w:bookmarkEnd w:id="30"/>
       <w:bookmarkEnd w:id="31"/>
-      <w:bookmarkEnd w:id="32"/>
     </w:p>
     <w:p>
       <w:pPr>
@@ -5342,21 +5475,11 @@
         <w:jc w:val="both"/>
       </w:pPr>
       <w:r>
-        <w:lastRenderedPageBreak/>
         <w:t>Doit permettre de faire remonter le site d’OC Pizza dans la liste des pizzérias locales</w:t>
       </w:r>
-    </w:p>
-    <w:p>
-      <w:pPr>
-        <w:pStyle w:val="Titre2"/>
-      </w:pPr>
-      <w:bookmarkStart w:id="33" w:name="_Toc23359395"/>
-      <w:bookmarkStart w:id="34" w:name="_Toc23360007"/>
-      <w:r>
-        <w:t>Paiement</w:t>
-      </w:r>
-      <w:bookmarkEnd w:id="33"/>
-      <w:bookmarkEnd w:id="34"/>
+      <w:r>
+        <w:t xml:space="preserve"> sur Google</w:t>
+      </w:r>
     </w:p>
     <w:p>
       <w:pPr>
@@ -5368,7 +5491,15 @@
         <w:jc w:val="both"/>
       </w:pPr>
       <w:r>
-        <w:t>Paiement en ligne</w:t>
+        <w:t xml:space="preserve">Intégration sur </w:t>
+      </w:r>
+      <w:proofErr w:type="spellStart"/>
+      <w:r>
+        <w:t>TripAdvisor</w:t>
+      </w:r>
+      <w:proofErr w:type="spellEnd"/>
+      <w:r>
+        <w:t xml:space="preserve"> et autres sites, comme FB</w:t>
       </w:r>
     </w:p>
     <w:p>
@@ -5381,7 +5512,37 @@
         <w:jc w:val="both"/>
       </w:pPr>
       <w:r>
-        <w:t>Doit permettre à la pizzéria de recevoir un paiement avant la préparation de la pizza</w:t>
+        <w:t>Doit accroître la visib</w:t>
+      </w:r>
+      <w:r>
+        <w:t>i</w:t>
+      </w:r>
+      <w:r>
+        <w:t>lité d’OC Pizza</w:t>
+      </w:r>
+    </w:p>
+    <w:p>
+      <w:pPr>
+        <w:pStyle w:val="Paragraphedeliste"/>
+        <w:numPr>
+          <w:ilvl w:val="0"/>
+          <w:numId w:val="4"/>
+        </w:numPr>
+        <w:jc w:val="both"/>
+      </w:pPr>
+      <w:r>
+        <w:t xml:space="preserve">Retour d’expérience des clients par </w:t>
+      </w:r>
+      <w:hyperlink r:id="rId16" w:history="1">
+        <w:r>
+          <w:rPr>
+            <w:rStyle w:val="Lienhypertexte"/>
+          </w:rPr>
+          <w:t>contact@OCPizza.fr</w:t>
+        </w:r>
+      </w:hyperlink>
+      <w:r>
+        <w:t xml:space="preserve"> ou sur réseaux sociaux</w:t>
       </w:r>
     </w:p>
     <w:p>
@@ -5394,7 +5555,16 @@
         <w:jc w:val="both"/>
       </w:pPr>
       <w:r>
-        <w:t>Doit permettre de corréler la commande en ligne avec son paiement</w:t>
+        <w:t xml:space="preserve">Doit permettre de les engager dans une relation directe avec OC Pizza pour en faire </w:t>
+      </w:r>
+      <w:r>
+        <w:t>d</w:t>
+      </w:r>
+      <w:r>
+        <w:t>es ambassadeurs</w:t>
+      </w:r>
+      <w:r>
+        <w:t xml:space="preserve"> de bonne volonté</w:t>
       </w:r>
     </w:p>
     <w:p>
@@ -5407,7 +5577,7 @@
         <w:jc w:val="both"/>
       </w:pPr>
       <w:r>
-        <w:t>Validation d’un paiement</w:t>
+        <w:t>Utilisation du nom de domaine OC Pizza</w:t>
       </w:r>
     </w:p>
     <w:p>
@@ -5420,8 +5590,20 @@
         <w:jc w:val="both"/>
       </w:pPr>
       <w:r>
-        <w:t>Doit permettre de corréler le lancement d’une commande ou sa livraison avec un paiement effectif (il peut être fait en boutique ou au retour de livraison)</w:t>
-      </w:r>
+        <w:t>Contribue à l’image de marque</w:t>
+      </w:r>
+    </w:p>
+    <w:p>
+      <w:pPr>
+        <w:pStyle w:val="Titre2"/>
+      </w:pPr>
+      <w:bookmarkStart w:id="32" w:name="_Toc23359395"/>
+      <w:bookmarkStart w:id="33" w:name="_Toc23519124"/>
+      <w:r>
+        <w:t>Paiement</w:t>
+      </w:r>
+      <w:bookmarkEnd w:id="32"/>
+      <w:bookmarkEnd w:id="33"/>
     </w:p>
     <w:p>
       <w:pPr>
@@ -5433,7 +5615,7 @@
         <w:jc w:val="both"/>
       </w:pPr>
       <w:r>
-        <w:t>Sécurité des transactions</w:t>
+        <w:t>Paiement en ligne</w:t>
       </w:r>
     </w:p>
     <w:p>
@@ -5446,7 +5628,20 @@
         <w:jc w:val="both"/>
       </w:pPr>
       <w:r>
-        <w:t>La transaction en ligne doit respecter les normes bancaires</w:t>
+        <w:t>Doit permettre à la pizzéria de recevoir un paiement avant la préparation de la pizza</w:t>
+      </w:r>
+    </w:p>
+    <w:p>
+      <w:pPr>
+        <w:pStyle w:val="Paragraphedeliste"/>
+        <w:numPr>
+          <w:ilvl w:val="1"/>
+          <w:numId w:val="4"/>
+        </w:numPr>
+        <w:jc w:val="both"/>
+      </w:pPr>
+      <w:r>
+        <w:t>Doit permettre de corréler la commande en ligne avec son paiement</w:t>
       </w:r>
     </w:p>
     <w:p>
@@ -5459,7 +5654,7 @@
         <w:jc w:val="both"/>
       </w:pPr>
       <w:r>
-        <w:t>Lien avec le logiciel de caisse</w:t>
+        <w:t>Validation d’un paiement</w:t>
       </w:r>
     </w:p>
     <w:p>
@@ -5472,35 +5667,8 @@
         <w:jc w:val="both"/>
       </w:pPr>
       <w:r>
-        <w:t>L</w:t>
-      </w:r>
-      <w:r>
-        <w:t>es ventes enregistrées dans le système de gestion doivent pouvoir être rapprochées des encaissements inscrits dans le logiciel de caisse.</w:t>
-      </w:r>
-    </w:p>
-    <w:p>
-      <w:pPr>
-        <w:pStyle w:val="Titre2"/>
-      </w:pPr>
-      <w:bookmarkStart w:id="35" w:name="_Toc23359396"/>
-      <w:bookmarkStart w:id="36" w:name="_Toc23360008"/>
-      <w:r>
-        <w:t>Opérations</w:t>
-      </w:r>
-      <w:bookmarkEnd w:id="35"/>
-      <w:bookmarkEnd w:id="36"/>
-    </w:p>
-    <w:p>
-      <w:pPr>
-        <w:pStyle w:val="Titre3"/>
-      </w:pPr>
-      <w:bookmarkStart w:id="37" w:name="_Toc23359397"/>
-      <w:bookmarkStart w:id="38" w:name="_Toc23360009"/>
-      <w:r>
-        <w:t>Prise de commandes</w:t>
-      </w:r>
-      <w:bookmarkEnd w:id="37"/>
-      <w:bookmarkEnd w:id="38"/>
+        <w:t>Doit permettre de corréler le lancement d’une commande ou sa livraison avec un paiement effectif (il peut être fait en boutique ou au retour de livraison)</w:t>
+      </w:r>
     </w:p>
     <w:p>
       <w:pPr>
@@ -5512,7 +5680,7 @@
         <w:jc w:val="both"/>
       </w:pPr>
       <w:r>
-        <w:t>Dérouler le catalogue</w:t>
+        <w:t>Sécurité des transactions</w:t>
       </w:r>
     </w:p>
     <w:p>
@@ -5525,7 +5693,7 @@
         <w:jc w:val="both"/>
       </w:pPr>
       <w:r>
-        <w:t>Doit permettre à l’utilisateur de choisir la pizza à commander</w:t>
+        <w:t>La transaction en ligne doit respecter les normes bancaires</w:t>
       </w:r>
     </w:p>
     <w:p>
@@ -5538,7 +5706,7 @@
         <w:jc w:val="both"/>
       </w:pPr>
       <w:r>
-        <w:t>Afficher les offres promotionnelles</w:t>
+        <w:t>Lien avec le logiciel de caisse</w:t>
       </w:r>
     </w:p>
     <w:p>
@@ -5551,8 +5719,35 @@
         <w:jc w:val="both"/>
       </w:pPr>
       <w:r>
-        <w:t>Doit permettre de faciliter la vente de certaines pizzas</w:t>
-      </w:r>
+        <w:t>L</w:t>
+      </w:r>
+      <w:r>
+        <w:t>es ventes enregistrées dans le système de gestion doivent pouvoir être rapprochées des encaissements inscrits dans le logiciel de caisse.</w:t>
+      </w:r>
+    </w:p>
+    <w:p>
+      <w:pPr>
+        <w:pStyle w:val="Titre2"/>
+      </w:pPr>
+      <w:bookmarkStart w:id="34" w:name="_Toc23359396"/>
+      <w:bookmarkStart w:id="35" w:name="_Toc23519125"/>
+      <w:r>
+        <w:t>Opérations</w:t>
+      </w:r>
+      <w:bookmarkEnd w:id="34"/>
+      <w:bookmarkEnd w:id="35"/>
+    </w:p>
+    <w:p>
+      <w:pPr>
+        <w:pStyle w:val="Titre3"/>
+      </w:pPr>
+      <w:bookmarkStart w:id="36" w:name="_Toc23359397"/>
+      <w:bookmarkStart w:id="37" w:name="_Toc23519126"/>
+      <w:r>
+        <w:t>Prise de commandes</w:t>
+      </w:r>
+      <w:bookmarkEnd w:id="36"/>
+      <w:bookmarkEnd w:id="37"/>
     </w:p>
     <w:p>
       <w:pPr>
@@ -5564,13 +5759,8 @@
         <w:jc w:val="both"/>
       </w:pPr>
       <w:r>
-        <w:t xml:space="preserve">Sélection de la pizza et des </w:t>
-      </w:r>
-      <w:proofErr w:type="spellStart"/>
-      <w:r>
-        <w:t>toppings</w:t>
-      </w:r>
-      <w:proofErr w:type="spellEnd"/>
+        <w:t>Dérouler le catalogue</w:t>
+      </w:r>
     </w:p>
     <w:p>
       <w:pPr>
@@ -5582,7 +5772,7 @@
         <w:jc w:val="both"/>
       </w:pPr>
       <w:r>
-        <w:t>Doit permettre à l’utilisateur de sélectionner la/les pizzas et de les personnaliser</w:t>
+        <w:t>Doit permettre à l’utilisateur de choisir la pizza à commander</w:t>
       </w:r>
     </w:p>
     <w:p>
@@ -5595,7 +5785,7 @@
         <w:jc w:val="both"/>
       </w:pPr>
       <w:r>
-        <w:t>Saisie d’une commande faite par téléphone ou sur place</w:t>
+        <w:t>Afficher les offres promotionnelles</w:t>
       </w:r>
     </w:p>
     <w:p>
@@ -5608,7 +5798,7 @@
         <w:jc w:val="both"/>
       </w:pPr>
       <w:r>
-        <w:t>Doit permettre à un collaborateur d’impacter une commande dans le SI pour assurer ensuite le suivi de la commande et des stocks</w:t>
+        <w:t>Doit permettre de faciliter la vente de certaines pizzas</w:t>
       </w:r>
     </w:p>
     <w:p>
@@ -5621,8 +5811,13 @@
         <w:jc w:val="both"/>
       </w:pPr>
       <w:r>
-        <w:t>Saisie d’une commande en ligne</w:t>
-      </w:r>
+        <w:t xml:space="preserve">Sélection de la pizza et des </w:t>
+      </w:r>
+      <w:proofErr w:type="spellStart"/>
+      <w:r>
+        <w:t>toppings</w:t>
+      </w:r>
+      <w:proofErr w:type="spellEnd"/>
     </w:p>
     <w:p>
       <w:pPr>
@@ -5634,10 +5829,7 @@
         <w:jc w:val="both"/>
       </w:pPr>
       <w:r>
-        <w:t>Doit permettre au client de commander sans se déplacer</w:t>
-      </w:r>
-      <w:r>
-        <w:t>.</w:t>
+        <w:t>Doit permettre à l’utilisateur de sélectionner la/les pizzas et de les personnaliser</w:t>
       </w:r>
     </w:p>
     <w:p>
@@ -5650,7 +5842,8 @@
         <w:jc w:val="both"/>
       </w:pPr>
       <w:r>
-        <w:t>Choix de l’heure de livraison/ récupération</w:t>
+        <w:lastRenderedPageBreak/>
+        <w:t>Saisie d’une commande faite par téléphone ou sur place</w:t>
       </w:r>
     </w:p>
     <w:p>
@@ -5663,7 +5856,7 @@
         <w:jc w:val="both"/>
       </w:pPr>
       <w:r>
-        <w:t>Doit permettre de lisser les commandes en fonction du plan de charge du point de vente</w:t>
+        <w:t>Doit permettre à un collaborateur d’impacter une commande dans le SI pour assurer ensuite le suivi de la commande et des stocks</w:t>
       </w:r>
     </w:p>
     <w:p>
@@ -5676,7 +5869,7 @@
         <w:jc w:val="both"/>
       </w:pPr>
       <w:r>
-        <w:t>Validation de la commande</w:t>
+        <w:t>Saisie d’une commande en ligne</w:t>
       </w:r>
     </w:p>
     <w:p>
@@ -5689,7 +5882,10 @@
         <w:jc w:val="both"/>
       </w:pPr>
       <w:r>
-        <w:t>Doit permettre soit d’annuler la commande, soit d’en déclencher la préparation et le paiement le cas échéant</w:t>
+        <w:t>Doit permettre au client de commander sans se déplacer</w:t>
+      </w:r>
+      <w:r>
+        <w:t>.</w:t>
       </w:r>
     </w:p>
     <w:p>
@@ -5702,7 +5898,7 @@
         <w:jc w:val="both"/>
       </w:pPr>
       <w:r>
-        <w:t>Imprimer le bon de commande</w:t>
+        <w:t>Choix de l’heure de livraison/ récupération</w:t>
       </w:r>
     </w:p>
     <w:p>
@@ -5715,32 +5911,8 @@
         <w:jc w:val="both"/>
       </w:pPr>
       <w:r>
-        <w:t xml:space="preserve">Doit permettre de récapituler l’ensemble de la commande et les conditions de </w:t>
-      </w:r>
-      <w:r>
-        <w:t>prise en compte</w:t>
-      </w:r>
-      <w:r>
-        <w:t xml:space="preserve"> (sur place, </w:t>
-      </w:r>
-      <w:r>
-        <w:t>livraison avec coordonnées)</w:t>
-      </w:r>
-      <w:r>
-        <w:t>.</w:t>
-      </w:r>
-    </w:p>
-    <w:p>
-      <w:pPr>
-        <w:pStyle w:val="Titre3"/>
-      </w:pPr>
-      <w:bookmarkStart w:id="39" w:name="_Toc23359398"/>
-      <w:bookmarkStart w:id="40" w:name="_Toc23360010"/>
-      <w:r>
-        <w:t>Préparation de la pizza</w:t>
-      </w:r>
-      <w:bookmarkEnd w:id="39"/>
-      <w:bookmarkEnd w:id="40"/>
+        <w:t>Doit permettre de lisser les commandes en fonction du plan de charge du point de vente</w:t>
+      </w:r>
     </w:p>
     <w:p>
       <w:pPr>
@@ -5752,7 +5924,7 @@
         <w:jc w:val="both"/>
       </w:pPr>
       <w:r>
-        <w:t>Affichage des ingrédients et de leur quantité standard</w:t>
+        <w:t>Validation de la commande</w:t>
       </w:r>
     </w:p>
     <w:p>
@@ -5765,7 +5937,7 @@
         <w:jc w:val="both"/>
       </w:pPr>
       <w:r>
-        <w:t>Doit permettre à chaque pizzaïolo de mettre exactement les ingrédients précisés à la commande ou dans le menu et permet ensuite d’implémenter la consommation d’ingrédients dans le stock</w:t>
+        <w:t>Doit permettre soit d’annuler la commande, soit d’en déclencher la préparation et le paiement le cas échéant</w:t>
       </w:r>
     </w:p>
     <w:p>
@@ -5778,7 +5950,7 @@
         <w:jc w:val="both"/>
       </w:pPr>
       <w:r>
-        <w:t>Affichage des commandes détaillées en cours</w:t>
+        <w:t>Imprimer le bon de commande</w:t>
       </w:r>
     </w:p>
     <w:p>
@@ -5791,9 +5963,32 @@
         <w:jc w:val="both"/>
       </w:pPr>
       <w:r>
-        <w:lastRenderedPageBreak/>
-        <w:t>Doit permettre aux utilisateurs de suivre l’état d’avancement de chaque commande</w:t>
-      </w:r>
+        <w:t xml:space="preserve">Doit permettre de récapituler l’ensemble de la commande et les conditions de </w:t>
+      </w:r>
+      <w:r>
+        <w:t>prise en compte</w:t>
+      </w:r>
+      <w:r>
+        <w:t xml:space="preserve"> (sur place, </w:t>
+      </w:r>
+      <w:r>
+        <w:t>livraison avec coordonnées)</w:t>
+      </w:r>
+      <w:r>
+        <w:t>.</w:t>
+      </w:r>
+    </w:p>
+    <w:p>
+      <w:pPr>
+        <w:pStyle w:val="Titre3"/>
+      </w:pPr>
+      <w:bookmarkStart w:id="38" w:name="_Toc23359398"/>
+      <w:bookmarkStart w:id="39" w:name="_Toc23519127"/>
+      <w:r>
+        <w:t>Préparation de la pizza</w:t>
+      </w:r>
+      <w:bookmarkEnd w:id="38"/>
+      <w:bookmarkEnd w:id="39"/>
     </w:p>
     <w:p>
       <w:pPr>
@@ -5805,7 +6000,7 @@
         <w:jc w:val="both"/>
       </w:pPr>
       <w:r>
-        <w:t>Validation de la complétude d’une commande</w:t>
+        <w:t>Affichage des ingrédients et de leur quantité standard</w:t>
       </w:r>
     </w:p>
     <w:p>
@@ -5818,20 +6013,8 @@
         <w:jc w:val="both"/>
       </w:pPr>
       <w:r>
-        <w:t>Doit permettre à l’utilisateur soit de déclencher la livraison, soit d’informer le client sur place qu’il peut prendre sa commande</w:t>
-      </w:r>
-    </w:p>
-    <w:p>
-      <w:pPr>
-        <w:pStyle w:val="Titre3"/>
-      </w:pPr>
-      <w:bookmarkStart w:id="41" w:name="_Toc23359399"/>
-      <w:bookmarkStart w:id="42" w:name="_Toc23360011"/>
-      <w:r>
-        <w:t>Livraison</w:t>
-      </w:r>
-      <w:bookmarkEnd w:id="41"/>
-      <w:bookmarkEnd w:id="42"/>
+        <w:t>Doit permettre à chaque pizzaïolo de mettre exactement les ingrédients précisés à la commande ou dans le menu et permet ensuite d’implémenter la consommation d’ingrédients dans le stock</w:t>
+      </w:r>
     </w:p>
     <w:p>
       <w:pPr>
@@ -5843,7 +6026,13 @@
         <w:jc w:val="both"/>
       </w:pPr>
       <w:r>
-        <w:t>Compte-rendu de départ en livraison</w:t>
+        <w:t xml:space="preserve">Affichage </w:t>
+      </w:r>
+      <w:r>
+        <w:t>du plan de charge avec</w:t>
+      </w:r>
+      <w:r>
+        <w:t xml:space="preserve"> commandes détaillées en cours</w:t>
       </w:r>
     </w:p>
     <w:p>
@@ -5856,7 +6045,7 @@
         <w:jc w:val="both"/>
       </w:pPr>
       <w:r>
-        <w:t>Doit permettre au responsable d’identifier la disponibilité des livreurs et de s’assurer que la commande a quitté le point de vente</w:t>
+        <w:t>Doit permettre aux utilisateurs de suivre l’état d’avancement de chaque commande</w:t>
       </w:r>
     </w:p>
     <w:p>
@@ -5869,7 +6058,7 @@
         <w:jc w:val="both"/>
       </w:pPr>
       <w:r>
-        <w:t>Compte-rendu de retour de livraison</w:t>
+        <w:t>Validation de la complétude d’une commande</w:t>
       </w:r>
     </w:p>
     <w:p>
@@ -5882,8 +6071,20 @@
         <w:jc w:val="both"/>
       </w:pPr>
       <w:r>
-        <w:t>Doit permettre au responsable de s’assurer que le livreur est de retour en toute sécurité</w:t>
-      </w:r>
+        <w:t>Doit permettre à l’utilisateur soit de déclencher la livraison, soit d’informer le client sur place qu’il peut prendre sa commande</w:t>
+      </w:r>
+    </w:p>
+    <w:p>
+      <w:pPr>
+        <w:pStyle w:val="Titre3"/>
+      </w:pPr>
+      <w:bookmarkStart w:id="40" w:name="_Toc23359399"/>
+      <w:bookmarkStart w:id="41" w:name="_Toc23519128"/>
+      <w:r>
+        <w:t>Livraison</w:t>
+      </w:r>
+      <w:bookmarkEnd w:id="40"/>
+      <w:bookmarkEnd w:id="41"/>
     </w:p>
     <w:p>
       <w:pPr>
@@ -5895,7 +6096,7 @@
         <w:jc w:val="both"/>
       </w:pPr>
       <w:r>
-        <w:t>Validation du paiement à la livraison</w:t>
+        <w:t>Compte-rendu de départ en livraison</w:t>
       </w:r>
     </w:p>
     <w:p>
@@ -5908,6 +6109,58 @@
         <w:jc w:val="both"/>
       </w:pPr>
       <w:r>
+        <w:t>Doit permettre au responsable d’identifier la disponibilité des livreurs et de s’assurer que la commande a quitté le point de vente</w:t>
+      </w:r>
+    </w:p>
+    <w:p>
+      <w:pPr>
+        <w:pStyle w:val="Paragraphedeliste"/>
+        <w:numPr>
+          <w:ilvl w:val="0"/>
+          <w:numId w:val="4"/>
+        </w:numPr>
+        <w:jc w:val="both"/>
+      </w:pPr>
+      <w:r>
+        <w:t>Compte-rendu de retour de livraison</w:t>
+      </w:r>
+    </w:p>
+    <w:p>
+      <w:pPr>
+        <w:pStyle w:val="Paragraphedeliste"/>
+        <w:numPr>
+          <w:ilvl w:val="1"/>
+          <w:numId w:val="4"/>
+        </w:numPr>
+        <w:jc w:val="both"/>
+      </w:pPr>
+      <w:r>
+        <w:t>Doit permettre au responsable de s’assurer que le livreur est de retour en toute sécurité</w:t>
+      </w:r>
+    </w:p>
+    <w:p>
+      <w:pPr>
+        <w:pStyle w:val="Paragraphedeliste"/>
+        <w:numPr>
+          <w:ilvl w:val="0"/>
+          <w:numId w:val="4"/>
+        </w:numPr>
+        <w:jc w:val="both"/>
+      </w:pPr>
+      <w:r>
+        <w:t>Validation du paiement à la livraison</w:t>
+      </w:r>
+    </w:p>
+    <w:p>
+      <w:pPr>
+        <w:pStyle w:val="Paragraphedeliste"/>
+        <w:numPr>
+          <w:ilvl w:val="1"/>
+          <w:numId w:val="4"/>
+        </w:numPr>
+        <w:jc w:val="both"/>
+      </w:pPr>
+      <w:r>
         <w:t>Doit permettre au responsable de vérifier sa caisse, surtout si le client était finalement absent au moment de la livraison ou bien n’a pas pu paye</w:t>
       </w:r>
       <w:r>
@@ -5915,31 +6168,37 @@
       </w:r>
     </w:p>
     <w:p>
+      <w:r>
+        <w:br w:type="page"/>
+      </w:r>
+    </w:p>
+    <w:p>
       <w:pPr>
         <w:pStyle w:val="Titre1"/>
       </w:pPr>
-      <w:bookmarkStart w:id="43" w:name="_Toc23359400"/>
-      <w:bookmarkStart w:id="44" w:name="_Toc23360012"/>
-      <w:r>
+      <w:bookmarkStart w:id="42" w:name="_Toc23359400"/>
+      <w:bookmarkStart w:id="43" w:name="_Toc23519129"/>
+      <w:r>
+        <w:lastRenderedPageBreak/>
         <w:t>É</w:t>
       </w:r>
       <w:r>
         <w:t>tude détaillée du cycle de commande</w:t>
       </w:r>
+      <w:bookmarkEnd w:id="42"/>
       <w:bookmarkEnd w:id="43"/>
+    </w:p>
+    <w:p>
+      <w:pPr>
+        <w:pStyle w:val="Titre2"/>
+      </w:pPr>
+      <w:bookmarkStart w:id="44" w:name="_Toc23359401"/>
+      <w:bookmarkStart w:id="45" w:name="_Toc23519130"/>
+      <w:r>
+        <w:t>Diagramme de cas d’utilisation</w:t>
+      </w:r>
       <w:bookmarkEnd w:id="44"/>
-    </w:p>
-    <w:p>
-      <w:pPr>
-        <w:pStyle w:val="Titre2"/>
-      </w:pPr>
-      <w:bookmarkStart w:id="45" w:name="_Toc23359401"/>
-      <w:bookmarkStart w:id="46" w:name="_Toc23360013"/>
-      <w:r>
-        <w:t>Diagramme de cas d’utilisation</w:t>
-      </w:r>
       <w:bookmarkEnd w:id="45"/>
-      <w:bookmarkEnd w:id="46"/>
     </w:p>
     <w:p>
       <w:r>
@@ -5958,12 +6217,11 @@
         <w:rPr>
           <w:noProof/>
         </w:rPr>
-        <w:lastRenderedPageBreak/>
         <w:drawing>
           <wp:inline distT="0" distB="0" distL="0" distR="0">
-            <wp:extent cx="5894820" cy="6426752"/>
+            <wp:extent cx="5756275" cy="6275705"/>
             <wp:effectExtent l="0" t="0" r="0" b="0"/>
-            <wp:docPr id="13" name="Image 13"/>
+            <wp:docPr id="16" name="Image 16"/>
             <wp:cNvGraphicFramePr>
               <a:graphicFrameLocks xmlns:a="http://schemas.openxmlformats.org/drawingml/2006/main" noChangeAspect="1"/>
             </wp:cNvGraphicFramePr>
@@ -5971,141 +6229,7 @@
               <a:graphicData uri="http://schemas.openxmlformats.org/drawingml/2006/picture">
                 <pic:pic xmlns:pic="http://schemas.openxmlformats.org/drawingml/2006/picture">
                   <pic:nvPicPr>
-                    <pic:cNvPr id="13" name="Cas_Utilisation.pdf"/>
-                    <pic:cNvPicPr/>
-                  </pic:nvPicPr>
-                  <pic:blipFill>
-                    <a:blip r:embed="rId16">
-                      <a:extLst>
-                        <a:ext uri="{28A0092B-C50C-407E-A947-70E740481C1C}">
-                          <a14:useLocalDpi xmlns:a14="http://schemas.microsoft.com/office/drawing/2010/main" val="0"/>
-                        </a:ext>
-                      </a:extLst>
-                    </a:blip>
-                    <a:stretch>
-                      <a:fillRect/>
-                    </a:stretch>
-                  </pic:blipFill>
-                  <pic:spPr>
-                    <a:xfrm>
-                      <a:off x="0" y="0"/>
-                      <a:ext cx="5897430" cy="6429597"/>
-                    </a:xfrm>
-                    <a:prstGeom prst="rect">
-                      <a:avLst/>
-                    </a:prstGeom>
-                  </pic:spPr>
-                </pic:pic>
-              </a:graphicData>
-            </a:graphic>
-          </wp:inline>
-        </w:drawing>
-      </w:r>
-    </w:p>
-    <w:p>
-      <w:pPr>
-        <w:pStyle w:val="Titre2"/>
-      </w:pPr>
-      <w:bookmarkStart w:id="47" w:name="_Toc23359402"/>
-      <w:bookmarkStart w:id="48" w:name="_Toc23360014"/>
-      <w:r>
-        <w:t>D</w:t>
-      </w:r>
-      <w:r>
-        <w:t>iagramme d’activité représentatif d’une commande</w:t>
-      </w:r>
-      <w:bookmarkEnd w:id="47"/>
-      <w:bookmarkEnd w:id="48"/>
-    </w:p>
-    <w:p>
-      <w:r>
-        <w:t>Remarques :</w:t>
-      </w:r>
-    </w:p>
-    <w:p>
-      <w:r>
-        <w:t>Comme dans le diagramme précédent le système est une abstraction, composée des collaborateurs d’OC Pizza comme du système de gestion lui-même.</w:t>
-      </w:r>
-    </w:p>
-    <w:p>
-      <w:r>
-        <w:t>Les stocks sont entrés en base et à jour</w:t>
-      </w:r>
-      <w:r>
-        <w:t>.</w:t>
-      </w:r>
-    </w:p>
-    <w:p>
-      <w:r>
-        <w:t>Dans le schéma ci-dessous, les points suivants auraient besoin d’une étude approfondie :</w:t>
-      </w:r>
-    </w:p>
-    <w:p>
-      <w:pPr>
-        <w:pStyle w:val="Paragraphedeliste"/>
-        <w:numPr>
-          <w:ilvl w:val="0"/>
-          <w:numId w:val="13"/>
-        </w:numPr>
-      </w:pPr>
-      <w:r>
-        <w:t>Le choix du logiciel de paiement en ligne</w:t>
-      </w:r>
-      <w:r>
-        <w:t>, notamment en termes de sécurité informatique ;</w:t>
-      </w:r>
-    </w:p>
-    <w:p>
-      <w:pPr>
-        <w:pStyle w:val="Paragraphedeliste"/>
-        <w:numPr>
-          <w:ilvl w:val="0"/>
-          <w:numId w:val="13"/>
-        </w:numPr>
-      </w:pPr>
-      <w:r>
-        <w:t>La connexion entre ce logiciel et le système de gestion de pizzéria ;</w:t>
-      </w:r>
-    </w:p>
-    <w:p>
-      <w:pPr>
-        <w:pStyle w:val="Paragraphedeliste"/>
-        <w:numPr>
-          <w:ilvl w:val="0"/>
-          <w:numId w:val="13"/>
-        </w:numPr>
-      </w:pPr>
-      <w:r>
-        <w:t>La relation entre le logiciel de caisse et le système de gestion de pizza.</w:t>
-      </w:r>
-    </w:p>
-    <w:p>
-      <w:r>
-        <w:t>SD-01 à SD-03 décrivent de manière détaillée certaines séquences du cycle de commande.</w:t>
-      </w:r>
-    </w:p>
-    <w:p>
-      <w:pPr>
-        <w:pStyle w:val="Paragraphedeliste"/>
-      </w:pPr>
-      <w:r>
-        <w:rPr>
-          <w:noProof/>
-        </w:rPr>
-        <w:lastRenderedPageBreak/>
-        <w:drawing>
-          <wp:inline distT="0" distB="0" distL="0" distR="0">
-            <wp:extent cx="4640580" cy="8877935"/>
-            <wp:effectExtent l="0" t="0" r="0" b="0"/>
-            <wp:docPr id="14" name="Image 14"/>
-            <wp:cNvGraphicFramePr>
-              <a:graphicFrameLocks xmlns:a="http://schemas.openxmlformats.org/drawingml/2006/main" noChangeAspect="1"/>
-            </wp:cNvGraphicFramePr>
-            <a:graphic xmlns:a="http://schemas.openxmlformats.org/drawingml/2006/main">
-              <a:graphicData uri="http://schemas.openxmlformats.org/drawingml/2006/picture">
-                <pic:pic xmlns:pic="http://schemas.openxmlformats.org/drawingml/2006/picture">
-                  <pic:nvPicPr>
-                    <pic:cNvPr id="14" name="Diagramme_activité.pdf"/>
+                    <pic:cNvPr id="16" name="Cas_Utilisation.pdf"/>
                     <pic:cNvPicPr/>
                   </pic:nvPicPr>
                   <pic:blipFill>
@@ -6123,7 +6247,7 @@
                   <pic:spPr>
                     <a:xfrm>
                       <a:off x="0" y="0"/>
-                      <a:ext cx="4640580" cy="8877935"/>
+                      <a:ext cx="5756275" cy="6275705"/>
                     </a:xfrm>
                     <a:prstGeom prst="rect">
                       <a:avLst/>
@@ -6137,17 +6261,182 @@
       </w:r>
     </w:p>
     <w:p>
+      <w:r>
+        <w:br w:type="page"/>
+      </w:r>
+    </w:p>
+    <w:p>
       <w:pPr>
         <w:pStyle w:val="Titre2"/>
       </w:pPr>
-      <w:bookmarkStart w:id="49" w:name="_Toc23359403"/>
-      <w:bookmarkStart w:id="50" w:name="_Toc23360015"/>
+      <w:bookmarkStart w:id="46" w:name="_Toc23359402"/>
+      <w:bookmarkStart w:id="47" w:name="_Toc23519131"/>
       <w:r>
         <w:lastRenderedPageBreak/>
+        <w:t>D</w:t>
+      </w:r>
+      <w:r>
+        <w:t>iagramme d’activité représentatif d’une commande</w:t>
+      </w:r>
+      <w:bookmarkEnd w:id="46"/>
+      <w:bookmarkEnd w:id="47"/>
+    </w:p>
+    <w:p>
+      <w:r>
+        <w:t>Remarques :</w:t>
+      </w:r>
+    </w:p>
+    <w:p>
+      <w:r>
+        <w:t>Comme dans le diagramme précédent le système est une abstraction, composée des collaborateurs d’OC Pizza comme du système de gestion lui-même.</w:t>
+      </w:r>
+    </w:p>
+    <w:p>
+      <w:r>
+        <w:t>Les stocks sont entrés en base et à jour</w:t>
+      </w:r>
+      <w:r>
+        <w:t>.</w:t>
+      </w:r>
+    </w:p>
+    <w:p>
+      <w:r>
+        <w:t>Dans le schéma ci-dessous, les points suivants auraient besoin d’une étude approfondie :</w:t>
+      </w:r>
+    </w:p>
+    <w:p>
+      <w:pPr>
+        <w:pStyle w:val="Paragraphedeliste"/>
+        <w:numPr>
+          <w:ilvl w:val="0"/>
+          <w:numId w:val="13"/>
+        </w:numPr>
+      </w:pPr>
+      <w:r>
+        <w:t>Le choix du logiciel de paiement en ligne</w:t>
+      </w:r>
+      <w:r>
+        <w:t>, notamment en termes de sécurité informatique ;</w:t>
+      </w:r>
+    </w:p>
+    <w:p>
+      <w:pPr>
+        <w:pStyle w:val="Paragraphedeliste"/>
+        <w:numPr>
+          <w:ilvl w:val="0"/>
+          <w:numId w:val="13"/>
+        </w:numPr>
+      </w:pPr>
+      <w:r>
+        <w:t>La connexion entre ce logiciel et le système de gestion de pizzéria ;</w:t>
+      </w:r>
+    </w:p>
+    <w:p>
+      <w:pPr>
+        <w:pStyle w:val="Paragraphedeliste"/>
+        <w:numPr>
+          <w:ilvl w:val="0"/>
+          <w:numId w:val="13"/>
+        </w:numPr>
+      </w:pPr>
+      <w:r>
+        <w:t>La relation entre le logiciel de caisse et le système de gestion de pizza.</w:t>
+      </w:r>
+    </w:p>
+    <w:p>
+      <w:r>
+        <w:t>SD-01 à SD-03 décrivent de manière détaillée certaines séquences du cycle de commande.</w:t>
+      </w:r>
+    </w:p>
+    <w:p/>
+    <w:p>
+      <w:r>
+        <w:t>(</w:t>
+      </w:r>
+      <w:proofErr w:type="spellStart"/>
+      <w:r>
+        <w:t>Cf</w:t>
+      </w:r>
+      <w:proofErr w:type="spellEnd"/>
+      <w:r>
+        <w:t xml:space="preserve"> page suivante)</w:t>
+      </w:r>
+    </w:p>
+    <w:p>
+      <w:pPr>
+        <w:pStyle w:val="Paragraphedeliste"/>
+        <w:jc w:val="center"/>
+      </w:pPr>
+      <w:r>
+        <w:rPr>
+          <w:noProof/>
+        </w:rPr>
+        <w:lastRenderedPageBreak/>
+        <w:drawing>
+          <wp:anchor distT="0" distB="0" distL="114300" distR="114300" simplePos="0" relativeHeight="251661312" behindDoc="0" locked="0" layoutInCell="1" allowOverlap="1">
+            <wp:simplePos x="0" y="0"/>
+            <wp:positionH relativeFrom="column">
+              <wp:posOffset>425302</wp:posOffset>
+            </wp:positionH>
+            <wp:positionV relativeFrom="paragraph">
+              <wp:posOffset>0</wp:posOffset>
+            </wp:positionV>
+            <wp:extent cx="4502208" cy="8612372"/>
+            <wp:effectExtent l="0" t="0" r="0" b="0"/>
+            <wp:wrapSquare wrapText="bothSides"/>
+            <wp:docPr id="1" name="Image 1"/>
+            <wp:cNvGraphicFramePr>
+              <a:graphicFrameLocks xmlns:a="http://schemas.openxmlformats.org/drawingml/2006/main" noChangeAspect="1"/>
+            </wp:cNvGraphicFramePr>
+            <a:graphic xmlns:a="http://schemas.openxmlformats.org/drawingml/2006/main">
+              <a:graphicData uri="http://schemas.openxmlformats.org/drawingml/2006/picture">
+                <pic:pic xmlns:pic="http://schemas.openxmlformats.org/drawingml/2006/picture">
+                  <pic:nvPicPr>
+                    <pic:cNvPr id="1" name="Diagramme_activité.pdf"/>
+                    <pic:cNvPicPr/>
+                  </pic:nvPicPr>
+                  <pic:blipFill>
+                    <a:blip r:embed="rId18">
+                      <a:extLst>
+                        <a:ext uri="{28A0092B-C50C-407E-A947-70E740481C1C}">
+                          <a14:useLocalDpi xmlns:a14="http://schemas.microsoft.com/office/drawing/2010/main" val="0"/>
+                        </a:ext>
+                      </a:extLst>
+                    </a:blip>
+                    <a:stretch>
+                      <a:fillRect/>
+                    </a:stretch>
+                  </pic:blipFill>
+                  <pic:spPr>
+                    <a:xfrm>
+                      <a:off x="0" y="0"/>
+                      <a:ext cx="4502208" cy="8612372"/>
+                    </a:xfrm>
+                    <a:prstGeom prst="rect">
+                      <a:avLst/>
+                    </a:prstGeom>
+                  </pic:spPr>
+                </pic:pic>
+              </a:graphicData>
+            </a:graphic>
+          </wp:anchor>
+        </w:drawing>
+      </w:r>
+      <w:r>
+        <w:br w:type="textWrapping" w:clear="all"/>
+      </w:r>
+    </w:p>
+    <w:p>
+      <w:pPr>
+        <w:pStyle w:val="Titre2"/>
+      </w:pPr>
+      <w:bookmarkStart w:id="48" w:name="_Toc23359403"/>
+      <w:bookmarkStart w:id="49" w:name="_Toc23519132"/>
+      <w:r>
         <w:t>Diagramme de séquence d’authentification SD-01</w:t>
       </w:r>
+      <w:bookmarkEnd w:id="48"/>
       <w:bookmarkEnd w:id="49"/>
-      <w:bookmarkEnd w:id="50"/>
     </w:p>
     <w:p>
       <w:pPr>
@@ -6173,7 +6462,7 @@
                     <pic:cNvPicPr/>
                   </pic:nvPicPr>
                   <pic:blipFill>
-                    <a:blip r:embed="rId18">
+                    <a:blip r:embed="rId19">
                       <a:extLst>
                         <a:ext uri="{28A0092B-C50C-407E-A947-70E740481C1C}">
                           <a14:useLocalDpi xmlns:a14="http://schemas.microsoft.com/office/drawing/2010/main" val="0"/>
@@ -6209,14 +6498,14 @@
       <w:pPr>
         <w:pStyle w:val="Titre2"/>
       </w:pPr>
-      <w:bookmarkStart w:id="51" w:name="_Toc23359404"/>
-      <w:bookmarkStart w:id="52" w:name="_Toc23360016"/>
+      <w:bookmarkStart w:id="50" w:name="_Toc23359404"/>
+      <w:bookmarkStart w:id="51" w:name="_Toc23519133"/>
       <w:r>
         <w:lastRenderedPageBreak/>
         <w:t>Diagramme de séquence d’inscription d’un nouveau client SD-02</w:t>
       </w:r>
+      <w:bookmarkEnd w:id="50"/>
       <w:bookmarkEnd w:id="51"/>
-      <w:bookmarkEnd w:id="52"/>
     </w:p>
     <w:p>
       <w:pPr>
@@ -6230,7 +6519,7 @@
           <wp:inline distT="0" distB="0" distL="0" distR="0">
             <wp:extent cx="5756275" cy="6974840"/>
             <wp:effectExtent l="0" t="0" r="0" b="0"/>
-            <wp:docPr id="16" name="Image 16"/>
+            <wp:docPr id="7" name="Image 7"/>
             <wp:cNvGraphicFramePr>
               <a:graphicFrameLocks xmlns:a="http://schemas.openxmlformats.org/drawingml/2006/main" noChangeAspect="1"/>
             </wp:cNvGraphicFramePr>
@@ -6238,11 +6527,11 @@
               <a:graphicData uri="http://schemas.openxmlformats.org/drawingml/2006/picture">
                 <pic:pic xmlns:pic="http://schemas.openxmlformats.org/drawingml/2006/picture">
                   <pic:nvPicPr>
-                    <pic:cNvPr id="16" name="Diagramme_Séquence_02.pdf"/>
+                    <pic:cNvPr id="7" name="Diagramme_Séquence_02.pdf"/>
                     <pic:cNvPicPr/>
                   </pic:nvPicPr>
                   <pic:blipFill>
-                    <a:blip r:embed="rId19">
+                    <a:blip r:embed="rId20">
                       <a:extLst>
                         <a:ext uri="{28A0092B-C50C-407E-A947-70E740481C1C}">
                           <a14:useLocalDpi xmlns:a14="http://schemas.microsoft.com/office/drawing/2010/main" val="0"/>
@@ -6270,6 +6559,7 @@
       </w:r>
     </w:p>
     <w:p>
+      <w:bookmarkStart w:id="52" w:name="_GoBack"/>
       <w:r>
         <w:br w:type="page"/>
       </w:r>
@@ -6278,11 +6568,11 @@
       <w:pPr>
         <w:pStyle w:val="Paragraphedeliste"/>
         <w:sectPr>
-          <w:headerReference w:type="default" r:id="rId20"/>
-          <w:footerReference w:type="default" r:id="rId21"/>
-          <w:headerReference w:type="first" r:id="rId22"/>
+          <w:headerReference w:type="default" r:id="rId21"/>
+          <w:footerReference w:type="default" r:id="rId22"/>
+          <w:headerReference w:type="first" r:id="rId23"/>
           <w:pgSz w:w="11901" w:h="16817"/>
-          <w:pgMar w:top="1054" w:right="1418" w:bottom="1418" w:left="1418" w:header="709" w:footer="709" w:gutter="0"/>
+          <w:pgMar w:top="1026" w:right="1418" w:bottom="1340" w:left="1418" w:header="709" w:footer="709" w:gutter="0"/>
           <w:pgNumType w:start="0"/>
           <w:cols w:space="708"/>
           <w:titlePg/>
@@ -6295,13 +6585,17 @@
         <w:pStyle w:val="Titre2"/>
       </w:pPr>
       <w:bookmarkStart w:id="53" w:name="_Toc23359405"/>
-      <w:bookmarkStart w:id="54" w:name="_Toc23360017"/>
+      <w:bookmarkStart w:id="54" w:name="_Toc23519134"/>
+      <w:bookmarkEnd w:id="52"/>
       <w:r>
         <w:lastRenderedPageBreak/>
         <w:t>Diagramme de séquence de choix des pizzas et de leur composition</w:t>
       </w:r>
       <w:bookmarkEnd w:id="53"/>
       <w:bookmarkEnd w:id="54"/>
+      <w:r>
+        <w:t xml:space="preserve"> SD-03</w:t>
+      </w:r>
     </w:p>
     <w:p>
       <w:r>
@@ -6309,10 +6603,10 @@
           <w:noProof/>
         </w:rPr>
         <w:drawing>
-          <wp:inline distT="0" distB="0" distL="0" distR="0" wp14:anchorId="682F2142" wp14:editId="731BCA53">
-            <wp:extent cx="7804078" cy="5172364"/>
+          <wp:inline distT="0" distB="0" distL="0" distR="0">
+            <wp:extent cx="8633637" cy="3673123"/>
             <wp:effectExtent l="0" t="0" r="0" b="0"/>
-            <wp:docPr id="17" name="Image 17"/>
+            <wp:docPr id="8" name="Image 8"/>
             <wp:cNvGraphicFramePr>
               <a:graphicFrameLocks xmlns:a="http://schemas.openxmlformats.org/drawingml/2006/main" noChangeAspect="1"/>
             </wp:cNvGraphicFramePr>
@@ -6320,29 +6614,36 @@
               <a:graphicData uri="http://schemas.openxmlformats.org/drawingml/2006/picture">
                 <pic:pic xmlns:pic="http://schemas.openxmlformats.org/drawingml/2006/picture">
                   <pic:nvPicPr>
-                    <pic:cNvPr id="17" name="DIagramme_Séquence_03.pdf"/>
+                    <pic:cNvPr id="8" name="DIagramme_Séquence_03.pdf"/>
                     <pic:cNvPicPr/>
                   </pic:nvPicPr>
-                  <pic:blipFill>
-                    <a:blip r:embed="rId23">
+                  <pic:blipFill rotWithShape="1">
+                    <a:blip r:embed="rId24">
                       <a:extLst>
                         <a:ext uri="{28A0092B-C50C-407E-A947-70E740481C1C}">
                           <a14:useLocalDpi xmlns:a14="http://schemas.microsoft.com/office/drawing/2010/main" val="0"/>
                         </a:ext>
                       </a:extLst>
                     </a:blip>
-                    <a:stretch>
-                      <a:fillRect/>
-                    </a:stretch>
+                    <a:srcRect l="-3" t="-2" r="-2240" b="39040"/>
+                    <a:stretch/>
                   </pic:blipFill>
-                  <pic:spPr>
+                  <pic:spPr bwMode="auto">
                     <a:xfrm>
                       <a:off x="0" y="0"/>
-                      <a:ext cx="7835580" cy="5193243"/>
+                      <a:ext cx="8779489" cy="3735175"/>
                     </a:xfrm>
                     <a:prstGeom prst="rect">
                       <a:avLst/>
                     </a:prstGeom>
+                    <a:ln>
+                      <a:noFill/>
+                    </a:ln>
+                    <a:extLst>
+                      <a:ext uri="{53640926-AAD7-44D8-BBD7-CCE9431645EC}">
+                        <a14:shadowObscured xmlns:a14="http://schemas.microsoft.com/office/drawing/2010/main"/>
+                      </a:ext>
+                    </a:extLst>
                   </pic:spPr>
                 </pic:pic>
               </a:graphicData>
@@ -6371,7 +6672,7 @@
         <w:t xml:space="preserve"> </w:t>
       </w:r>
       <w:bookmarkStart w:id="55" w:name="_Toc23359406"/>
-      <w:bookmarkStart w:id="56" w:name="_Toc23360018"/>
+      <w:bookmarkStart w:id="56" w:name="_Toc23519135"/>
       <w:r>
         <w:t>Conclusion</w:t>
       </w:r>
@@ -6379,8 +6680,31 @@
       <w:bookmarkEnd w:id="56"/>
     </w:p>
     <w:p>
-      <w:r>
-        <w:t>Le présent document couvre les questions posées par Alexandra pour la réponse aux besoins d’OC Pizza en faisant notamment effort sur le cycle de commandes. Pour autant, de nombreux points devront être développés pour ainsi prendre en charge l’ensemble des fonctionnalités requises pour un système de gestion de pizzéria capable d’accompagner le développement d’OC Pizza.</w:t>
+      <w:pPr>
+        <w:jc w:val="both"/>
+      </w:pPr>
+      <w:r>
+        <w:t xml:space="preserve">Le présent document </w:t>
+      </w:r>
+      <w:r>
+        <w:t xml:space="preserve">répond </w:t>
+      </w:r>
+      <w:r>
+        <w:t xml:space="preserve">aux besoins </w:t>
+      </w:r>
+      <w:r>
+        <w:t xml:space="preserve">fonctionnels </w:t>
+      </w:r>
+      <w:r>
+        <w:t xml:space="preserve">d’OC Pizza en faisant notamment effort sur le cycle de commandes. </w:t>
+      </w:r>
+    </w:p>
+    <w:p>
+      <w:pPr>
+        <w:jc w:val="both"/>
+      </w:pPr>
+      <w:r>
+        <w:t>Pour autant, de nombreux points devront être développés pour ainsi prendre en charge l’ensemble des fonctionnalités requises pour un système de gestion de pizzéria capable d’accompagner le développement d’OC Pizza.</w:t>
       </w:r>
     </w:p>
     <w:p>
@@ -6501,6 +6825,7 @@
           <w:dataBinding w:prefixMappings="xmlns:ns0='http://purl.org/dc/elements/1.1/' xmlns:ns1='http://schemas.openxmlformats.org/package/2006/metadata/core-properties' " w:xpath="/ns1:coreProperties[1]/ns0:creator[1]" w:storeItemID="{6C3C8BC8-F283-45AE-878A-BAB7291924A1}"/>
           <w:text/>
         </w:sdtPr>
+        <w:sdtEndPr/>
         <w:sdtContent>
           <w:tc>
             <w:tcPr>
@@ -6600,7 +6925,11 @@
   <w:p>
     <w:pPr>
       <w:pStyle w:val="Pieddepage"/>
+      <w:jc w:val="center"/>
     </w:pPr>
+    <w:r>
+      <w:t>IT Consulting et Développement</w:t>
+    </w:r>
   </w:p>
 </w:ftr>
 </file>
@@ -6708,6 +7037,7 @@
                             <w:dataBinding w:prefixMappings="xmlns:ns0='http://purl.org/dc/elements/1.1/' xmlns:ns1='http://schemas.openxmlformats.org/package/2006/metadata/core-properties' " w:xpath="/ns1:coreProperties[1]/ns0:title[1]" w:storeItemID="{6C3C8BC8-F283-45AE-878A-BAB7291924A1}"/>
                             <w:text/>
                           </w:sdtPr>
+                          <w:sdtEndPr/>
                           <w:sdtContent>
                             <w:p>
                               <w:pPr>
@@ -6881,6 +7211,7 @@
                             <w:dataBinding w:prefixMappings="xmlns:ns0='http://purl.org/dc/elements/1.1/' xmlns:ns1='http://schemas.openxmlformats.org/package/2006/metadata/core-properties' " w:xpath="/ns1:coreProperties[1]/ns0:title[1]" w:storeItemID="{6C3C8BC8-F283-45AE-878A-BAB7291924A1}"/>
                             <w:text/>
                           </w:sdtPr>
+                          <w:sdtEndPr/>
                           <w:sdtContent>
                             <w:p>
                               <w:pPr>
@@ -7421,7 +7752,7 @@
         <w:rFonts w:hint="default"/>
       </w:rPr>
     </w:lvl>
-    <w:lvl w:ilvl="1" w:tplc="040C0019" w:tentative="1">
+    <w:lvl w:ilvl="1" w:tplc="040C0019">
       <w:start w:val="1"/>
       <w:numFmt w:val="lowerLetter"/>
       <w:lvlText w:val="%2."/>
@@ -9684,6 +10015,16 @@
       <w:lang w:val="en-US" w:eastAsia="zh-CN"/>
     </w:rPr>
   </w:style>
+  <w:style w:type="character" w:styleId="Mentionnonrsolue">
+    <w:name w:val="Unresolved Mention"/>
+    <w:basedOn w:val="Policepardfaut"/>
+    <w:uiPriority w:val="99"/>
+    <w:rsid w:val="005A57A6"/>
+    <w:rPr>
+      <w:color w:val="605E5C"/>
+      <w:shd w:val="clear" w:color="auto" w:fill="E1DFDD"/>
+    </w:rPr>
+  </w:style>
 </w:styles>
 </file>
 
@@ -9787,14 +10128,19 @@
   </w:compat>
   <w:rsids>
     <w:rsidRoot w:val="00D42E89"/>
+    <w:rsid w:val="00056B9A"/>
     <w:rsid w:val="001B0943"/>
     <w:rsid w:val="00494AAC"/>
+    <w:rsid w:val="004A01DB"/>
     <w:rsid w:val="00727A8A"/>
     <w:rsid w:val="009D4518"/>
     <w:rsid w:val="00A066D3"/>
+    <w:rsid w:val="00C05106"/>
     <w:rsid w:val="00C2024B"/>
+    <w:rsid w:val="00C63B03"/>
     <w:rsid w:val="00D42E89"/>
     <w:rsid w:val="00D91271"/>
+    <w:rsid w:val="00FF28A8"/>
   </w:rsids>
   <m:mathPr>
     <m:mathFont m:val="Cambria Math"/>
@@ -10558,7 +10904,7 @@
 </file>
 
 <file path=customXml/itemProps2.xml><?xml version="1.0" encoding="utf-8"?>
-<ds:datastoreItem xmlns:ds="http://schemas.openxmlformats.org/officeDocument/2006/customXml" ds:itemID="{23B37F01-86CC-7E48-A587-11DF8FFEAF1F}">
+<ds:datastoreItem xmlns:ds="http://schemas.openxmlformats.org/officeDocument/2006/customXml" ds:itemID="{1549BADA-6C0D-764F-B877-B6AF08B65BE2}">
   <ds:schemaRefs>
     <ds:schemaRef ds:uri="http://schemas.openxmlformats.org/officeDocument/2006/bibliography"/>
   </ds:schemaRefs>

</xml_diff>

<commit_message>
Update of functionalities, activity diagram and some wording
</commit_message>
<xml_diff>
--- a/Projet_4_Système_Gestion_Pizzerias.docx
+++ b/Projet_4_Système_Gestion_Pizzerias.docx
@@ -551,7 +551,7 @@
                     <v:stroke joinstyle="miter"/>
                     <v:path gradientshapeok="t" o:connecttype="rect"/>
                   </v:shapetype>
-                  <v:shape id="Zone de texte 18" o:spid="_x0000_s1029" type="#_x0000_t202" style="position:absolute;margin-left:-43.25pt;margin-top:54pt;width:540pt;height:222.3pt;z-index:251660288;visibility:visible;mso-wrap-style:square;mso-wrap-distance-left:9pt;mso-wrap-distance-top:0;mso-wrap-distance-right:9pt;mso-wrap-distance-bottom:0;mso-position-horizontal:absolute;mso-position-horizontal-relative:text;mso-position-vertical:absolute;mso-position-vertical-relative:text;v-text-anchor:top" o:gfxdata="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" fillcolor="white [3201]" strokeweight=".5pt">
+                  <v:shape id="Zone de texte 18" o:spid="_x0000_s1029" type="#_x0000_t202" style="position:absolute;margin-left:-43.25pt;margin-top:54pt;width:540pt;height:222.3pt;z-index:251660288;visibility:visible;mso-wrap-style:square;mso-wrap-distance-left:9pt;mso-wrap-distance-top:0;mso-wrap-distance-right:9pt;mso-wrap-distance-bottom:0;mso-position-horizontal:absolute;mso-position-horizontal-relative:text;mso-position-vertical:absolute;mso-position-vertical-relative:text;v-text-anchor:top" o:gfxdata="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" fillcolor="white [3201]" strokeweight=".5pt">
                     <v:textbox>
                       <w:txbxContent>
                         <w:p>
@@ -3365,7 +3365,13 @@
         <w:jc w:val="both"/>
       </w:pPr>
       <w:r>
-        <w:t>Le nouveau système doit être livré et opérationnel dans 6 mois pour l’ouverture des 3 nouvelles pizzérias.</w:t>
+        <w:t>Le nouveau système</w:t>
+      </w:r>
+      <w:r>
+        <w:t xml:space="preserve"> est </w:t>
+      </w:r>
+      <w:r>
+        <w:t>livré et opérationnel dans 6 mois pour l’ouverture des 3 nouvelles pizzérias.</w:t>
       </w:r>
     </w:p>
     <w:p>
@@ -4688,6 +4694,19 @@
     <w:p>
       <w:pPr>
         <w:pStyle w:val="Paragraphedeliste"/>
+        <w:numPr>
+          <w:ilvl w:val="0"/>
+          <w:numId w:val="2"/>
+        </w:numPr>
+        <w:jc w:val="both"/>
+      </w:pPr>
+      <w:r>
+        <w:t>Maintenance corrective et évolutive assurée par IT C&amp;D.</w:t>
+      </w:r>
+    </w:p>
+    <w:p>
+      <w:pPr>
+        <w:pStyle w:val="Paragraphedeliste"/>
         <w:ind w:left="1800"/>
         <w:jc w:val="both"/>
       </w:pPr>
@@ -4816,7 +4835,22 @@
         <w:jc w:val="both"/>
       </w:pPr>
       <w:r>
-        <w:t>Au sommet du diagramme apparaît l’objectif à atteindre. Il est mesurable et limité dans le temps. Il peut être supposé que le délai de 6 mois peut être allongé pour l’atteinte effective de l’ouverture des 3 points de vente supplémentaire, du fait des aléas inévitables dans de tels projets.</w:t>
+        <w:t xml:space="preserve">Au sommet du diagramme apparaît l’objectif à atteindre. Il est mesurable et limité dans le temps. </w:t>
+      </w:r>
+      <w:r>
+        <w:t>L</w:t>
+      </w:r>
+      <w:r>
+        <w:t xml:space="preserve">e délai </w:t>
+      </w:r>
+      <w:r>
+        <w:t>fixé à</w:t>
+      </w:r>
+      <w:r>
+        <w:t xml:space="preserve"> 6 mois pour l’atteinte effective de l’ouverture des 3 points de vente supplémentaire</w:t>
+      </w:r>
+      <w:r>
+        <w:t xml:space="preserve"> est le fil rouge du projet.</w:t>
       </w:r>
     </w:p>
     <w:p>
@@ -4920,7 +4954,16 @@
         <w:jc w:val="both"/>
       </w:pPr>
       <w:r>
-        <w:t>Doit permettre à chaque utilisateur d’accéder aux écrans et données strictement nécessaires à ses fonctions</w:t>
+        <w:t>C</w:t>
+      </w:r>
+      <w:r>
+        <w:t>haque utilisateur</w:t>
+      </w:r>
+      <w:r>
+        <w:t xml:space="preserve"> accède</w:t>
+      </w:r>
+      <w:r>
+        <w:t xml:space="preserve"> aux écrans et données strictement nécessaires à ses fonctions</w:t>
       </w:r>
     </w:p>
     <w:p>
@@ -4946,7 +4989,13 @@
         <w:jc w:val="both"/>
       </w:pPr>
       <w:r>
-        <w:t>Accéder à son rôle</w:t>
+        <w:t>Chaque utilisateur accède</w:t>
+      </w:r>
+      <w:r>
+        <w:t>r à son rôle</w:t>
+      </w:r>
+      <w:r>
+        <w:t xml:space="preserve"> exact</w:t>
       </w:r>
     </w:p>
     <w:p>
@@ -4972,7 +5021,24 @@
         <w:jc w:val="both"/>
       </w:pPr>
       <w:r>
-        <w:t>Doit permettre d’intégrer de nouveaux collaborateurs ou d’en retirer les anciens</w:t>
+        <w:t xml:space="preserve">Intègre </w:t>
+      </w:r>
+      <w:proofErr w:type="gramStart"/>
+      <w:r>
+        <w:t xml:space="preserve">les </w:t>
+      </w:r>
+      <w:r>
+        <w:t xml:space="preserve"> nouveaux</w:t>
+      </w:r>
+      <w:proofErr w:type="gramEnd"/>
+      <w:r>
+        <w:t xml:space="preserve"> collaborateurs ou</w:t>
+      </w:r>
+      <w:r>
+        <w:t xml:space="preserve"> </w:t>
+      </w:r>
+      <w:r>
+        <w:t>en retirer les anciens</w:t>
       </w:r>
     </w:p>
     <w:p>
@@ -4998,7 +5064,10 @@
         <w:jc w:val="both"/>
       </w:pPr>
       <w:r>
-        <w:t xml:space="preserve">Doit permettre à un utilisateur (client ou responsable de point de vente) </w:t>
+        <w:t>Permet</w:t>
+      </w:r>
+      <w:r>
+        <w:t xml:space="preserve"> à un utilisateur (client ou responsable de point de vente) </w:t>
       </w:r>
       <w:r>
         <w:t>d’enregistrer</w:t>
@@ -5030,7 +5099,16 @@
         <w:jc w:val="both"/>
       </w:pPr>
       <w:r>
-        <w:t>La suppression de ce compte doit permettre de se mettre en conformité avec la protection des données personnelles</w:t>
+        <w:t xml:space="preserve">La suppression de ce compte </w:t>
+      </w:r>
+      <w:r>
+        <w:t>p</w:t>
+      </w:r>
+      <w:r>
+        <w:t>ermet</w:t>
+      </w:r>
+      <w:r>
+        <w:t xml:space="preserve"> de se mettre en conformité avec la protection des données personnelles</w:t>
       </w:r>
     </w:p>
     <w:p>
@@ -5074,7 +5152,10 @@
         <w:jc w:val="both"/>
       </w:pPr>
       <w:r>
-        <w:t>Doit renforcer la confiance dans la relation client-OP Pizza, mais aussi protéger OC Pizza.</w:t>
+        <w:t>Renforce</w:t>
+      </w:r>
+      <w:r>
+        <w:t xml:space="preserve"> la confiance dans la relation client-OP Pizza, mais aussi protéger OC Pizza.</w:t>
       </w:r>
     </w:p>
     <w:p>
@@ -5112,7 +5193,10 @@
         <w:jc w:val="both"/>
       </w:pPr>
       <w:r>
-        <w:t>Doit permettre la continuité de l’activité par redondance</w:t>
+        <w:t>Permet</w:t>
+      </w:r>
+      <w:r>
+        <w:t xml:space="preserve"> la continuité de l’activité par redondance</w:t>
       </w:r>
     </w:p>
     <w:p>
@@ -5138,7 +5222,10 @@
         <w:jc w:val="both"/>
       </w:pPr>
       <w:r>
-        <w:t>Doit permettre de limiter les risques liés à la malveillance</w:t>
+        <w:t>Permet</w:t>
+      </w:r>
+      <w:r>
+        <w:t xml:space="preserve"> de limiter les risques liés à la malveillance</w:t>
       </w:r>
     </w:p>
     <w:p>
@@ -5182,7 +5269,10 @@
         <w:jc w:val="both"/>
       </w:pPr>
       <w:r>
-        <w:t xml:space="preserve">Doit informer un responsable de point de vente ou la direction du groupe des </w:t>
+        <w:t>Informe</w:t>
+      </w:r>
+      <w:r>
+        <w:t xml:space="preserve"> un responsable de point de vente ou la direction du groupe des </w:t>
       </w:r>
       <w:r>
         <w:t xml:space="preserve">volumes de </w:t>
@@ -5214,7 +5304,10 @@
         <w:jc w:val="both"/>
       </w:pPr>
       <w:r>
-        <w:t>Doit informer la direction du groupe et les responsables de point de vente du niveau d’activité de chaque pizzéria</w:t>
+        <w:t>Informe</w:t>
+      </w:r>
+      <w:r>
+        <w:t xml:space="preserve"> la direction du groupe et les responsables de point de vente du niveau d’activité de chaque pizzéria</w:t>
       </w:r>
     </w:p>
     <w:p>
@@ -5240,7 +5333,10 @@
         <w:jc w:val="both"/>
       </w:pPr>
       <w:r>
-        <w:t>Doit permettre l’intégration rapide d’un nouveau point de vente</w:t>
+        <w:t>Permet</w:t>
+      </w:r>
+      <w:r>
+        <w:t xml:space="preserve"> l’intégration rapide d’un nouveau point de vente</w:t>
       </w:r>
     </w:p>
     <w:p>
@@ -5253,7 +5349,10 @@
         <w:jc w:val="both"/>
       </w:pPr>
       <w:r>
-        <w:t>Doit permettre d’intégrer à la base de données l’ensemble des données générées par un nouveau point de vente</w:t>
+        <w:t>Permet</w:t>
+      </w:r>
+      <w:r>
+        <w:t xml:space="preserve"> d’intégrer à la base de données l’ensemble des données générées par un nouveau point de vente</w:t>
       </w:r>
     </w:p>
     <w:p>
@@ -5279,7 +5378,10 @@
         <w:jc w:val="both"/>
       </w:pPr>
       <w:r>
-        <w:t xml:space="preserve">Doit permettre d’attribuer à chaque pizzéria </w:t>
+        <w:t>Permet</w:t>
+      </w:r>
+      <w:r>
+        <w:t xml:space="preserve"> d’attribuer à chaque pizzéria </w:t>
       </w:r>
       <w:r>
         <w:t xml:space="preserve">une liste de rues </w:t>
@@ -5320,10 +5422,16 @@
         <w:jc w:val="both"/>
       </w:pPr>
       <w:r>
-        <w:t>Doit permettre d’adapter en permanence l’offre de pizzas aux saisons</w:t>
+        <w:t>Permet</w:t>
+      </w:r>
+      <w:r>
+        <w:t xml:space="preserve"> d’adapter en permanence l’offre de pizzas aux saisons</w:t>
       </w:r>
       <w:r>
         <w:t xml:space="preserve"> ou </w:t>
+      </w:r>
+      <w:r>
+        <w:t xml:space="preserve">à la </w:t>
       </w:r>
       <w:r>
         <w:t>demande locale entre autres</w:t>
@@ -5358,8 +5466,10 @@
         <w:jc w:val="both"/>
       </w:pPr>
       <w:r>
-        <w:lastRenderedPageBreak/>
-        <w:t>Doit permettre à l’utilisateur d’optimiser la gestion du groupe et de chaque pizzéria</w:t>
+        <w:t>Permet</w:t>
+      </w:r>
+      <w:r>
+        <w:t xml:space="preserve"> à l’utilisateur d’optimiser la gestion du groupe et de chaque pizzéria</w:t>
       </w:r>
     </w:p>
     <w:p>
@@ -5369,6 +5479,7 @@
       <w:bookmarkStart w:id="30" w:name="_Toc23359394"/>
       <w:bookmarkStart w:id="31" w:name="_Toc23519123"/>
       <w:r>
+        <w:lastRenderedPageBreak/>
         <w:t>Promotion d’OC Pizza</w:t>
       </w:r>
       <w:bookmarkEnd w:id="30"/>
@@ -5397,7 +5508,10 @@
         <w:jc w:val="both"/>
       </w:pPr>
       <w:r>
-        <w:t>Doit permettre d’optimiser la fidélisation des clients et l’engagement des prospects.</w:t>
+        <w:t>Permet</w:t>
+      </w:r>
+      <w:r>
+        <w:t xml:space="preserve"> d’optimiser la fidélisation des clients et l’engagement des prospects.</w:t>
       </w:r>
     </w:p>
     <w:p>
@@ -5423,7 +5537,10 @@
         <w:jc w:val="both"/>
       </w:pPr>
       <w:r>
-        <w:t>Doit d’envoyer un courrier à partir de la base clients</w:t>
+        <w:t>Envoyer</w:t>
+      </w:r>
+      <w:r>
+        <w:t xml:space="preserve"> un courrier à partir de la base clients</w:t>
       </w:r>
     </w:p>
     <w:p>
@@ -5449,7 +5566,10 @@
         <w:jc w:val="both"/>
       </w:pPr>
       <w:r>
-        <w:t>Doit permettre au client enregistré de communiquer des suggestions à OC Pizza</w:t>
+        <w:t>Permet</w:t>
+      </w:r>
+      <w:r>
+        <w:t xml:space="preserve"> au client enregistré de communiquer des suggestions à OC Pizza</w:t>
       </w:r>
     </w:p>
     <w:p>
@@ -5475,7 +5595,10 @@
         <w:jc w:val="both"/>
       </w:pPr>
       <w:r>
-        <w:t>Doit permettre de faire remonter le site d’OC Pizza dans la liste des pizzérias locales</w:t>
+        <w:t>Permet</w:t>
+      </w:r>
+      <w:r>
+        <w:t xml:space="preserve"> de faire remonter le site d’OC Pizza dans la liste des pizzérias locales</w:t>
       </w:r>
       <w:r>
         <w:t xml:space="preserve"> sur Google</w:t>
@@ -5512,7 +5635,10 @@
         <w:jc w:val="both"/>
       </w:pPr>
       <w:r>
-        <w:t>Doit accroître la visib</w:t>
+        <w:t>A</w:t>
+      </w:r>
+      <w:r>
+        <w:t>ccroître la visib</w:t>
       </w:r>
       <w:r>
         <w:t>i</w:t>
@@ -5555,7 +5681,10 @@
         <w:jc w:val="both"/>
       </w:pPr>
       <w:r>
-        <w:t xml:space="preserve">Doit permettre de les engager dans une relation directe avec OC Pizza pour en faire </w:t>
+        <w:t>Permet</w:t>
+      </w:r>
+      <w:r>
+        <w:t xml:space="preserve"> de les engager dans une relation directe avec OC Pizza pour en faire </w:t>
       </w:r>
       <w:r>
         <w:t>d</w:t>
@@ -5628,7 +5757,10 @@
         <w:jc w:val="both"/>
       </w:pPr>
       <w:r>
-        <w:t>Doit permettre à la pizzéria de recevoir un paiement avant la préparation de la pizza</w:t>
+        <w:t>Permet</w:t>
+      </w:r>
+      <w:r>
+        <w:t xml:space="preserve"> à la pizzéria de recevoir un paiement avant la préparation de la pizza</w:t>
       </w:r>
     </w:p>
     <w:p>
@@ -5641,7 +5773,10 @@
         <w:jc w:val="both"/>
       </w:pPr>
       <w:r>
-        <w:t>Doit permettre de corréler la commande en ligne avec son paiement</w:t>
+        <w:t>Permet</w:t>
+      </w:r>
+      <w:r>
+        <w:t xml:space="preserve"> de corréler la commande en ligne avec son paiement</w:t>
       </w:r>
     </w:p>
     <w:p>
@@ -5656,6 +5791,9 @@
       <w:r>
         <w:t>Validation d’un paiement</w:t>
       </w:r>
+      <w:r>
+        <w:t xml:space="preserve"> à la commande</w:t>
+      </w:r>
     </w:p>
     <w:p>
       <w:pPr>
@@ -5667,7 +5805,10 @@
         <w:jc w:val="both"/>
       </w:pPr>
       <w:r>
-        <w:t>Doit permettre de corréler le lancement d’une commande ou sa livraison avec un paiement effectif (il peut être fait en boutique ou au retour de livraison)</w:t>
+        <w:t>Permet</w:t>
+      </w:r>
+      <w:r>
+        <w:t xml:space="preserve"> de corréler le lancement d’une commande ou sa livraison avec un paiement effectif (il peut être fait en boutique ou au retour de livraison)</w:t>
       </w:r>
     </w:p>
     <w:p>
@@ -5693,7 +5834,13 @@
         <w:jc w:val="both"/>
       </w:pPr>
       <w:r>
-        <w:t>La transaction en ligne doit respecter les normes bancaires</w:t>
+        <w:t xml:space="preserve">La transaction en ligne </w:t>
+      </w:r>
+      <w:r>
+        <w:t>respecte</w:t>
+      </w:r>
+      <w:r>
+        <w:t xml:space="preserve"> les normes bancaires</w:t>
       </w:r>
     </w:p>
     <w:p>
@@ -5772,7 +5919,10 @@
         <w:jc w:val="both"/>
       </w:pPr>
       <w:r>
-        <w:t>Doit permettre à l’utilisateur de choisir la pizza à commander</w:t>
+        <w:t>Permet</w:t>
+      </w:r>
+      <w:r>
+        <w:t xml:space="preserve"> à l’utilisateur de choisir la pizza à commander</w:t>
       </w:r>
     </w:p>
     <w:p>
@@ -5798,7 +5948,10 @@
         <w:jc w:val="both"/>
       </w:pPr>
       <w:r>
-        <w:t>Doit permettre de faciliter la vente de certaines pizzas</w:t>
+        <w:t>Permet</w:t>
+      </w:r>
+      <w:r>
+        <w:t xml:space="preserve"> de faciliter la vente de certaines pizzas</w:t>
       </w:r>
     </w:p>
     <w:p>
@@ -5829,7 +5982,10 @@
         <w:jc w:val="both"/>
       </w:pPr>
       <w:r>
-        <w:t>Doit permettre à l’utilisateur de sélectionner la/les pizzas et de les personnaliser</w:t>
+        <w:t>Permet</w:t>
+      </w:r>
+      <w:r>
+        <w:t xml:space="preserve"> à l’utilisateur de sélectionner la/les pizzas et de les personnaliser</w:t>
       </w:r>
     </w:p>
     <w:p>
@@ -5842,7 +5998,6 @@
         <w:jc w:val="both"/>
       </w:pPr>
       <w:r>
-        <w:lastRenderedPageBreak/>
         <w:t>Saisie d’une commande faite par téléphone ou sur place</w:t>
       </w:r>
     </w:p>
@@ -5856,7 +6011,10 @@
         <w:jc w:val="both"/>
       </w:pPr>
       <w:r>
-        <w:t>Doit permettre à un collaborateur d’impacter une commande dans le SI pour assurer ensuite le suivi de la commande et des stocks</w:t>
+        <w:t>Permet</w:t>
+      </w:r>
+      <w:r>
+        <w:t xml:space="preserve"> à un collaborateur d’impacter une commande dans le SI pour assurer ensuite le suivi de la commande et des stocks</w:t>
       </w:r>
     </w:p>
     <w:p>
@@ -5869,6 +6027,7 @@
         <w:jc w:val="both"/>
       </w:pPr>
       <w:r>
+        <w:lastRenderedPageBreak/>
         <w:t>Saisie d’une commande en ligne</w:t>
       </w:r>
     </w:p>
@@ -5882,7 +6041,10 @@
         <w:jc w:val="both"/>
       </w:pPr>
       <w:r>
-        <w:t>Doit permettre au client de commander sans se déplacer</w:t>
+        <w:t>Permet</w:t>
+      </w:r>
+      <w:r>
+        <w:t xml:space="preserve"> au client de commander sans se déplacer</w:t>
       </w:r>
       <w:r>
         <w:t>.</w:t>
@@ -5911,7 +6073,10 @@
         <w:jc w:val="both"/>
       </w:pPr>
       <w:r>
-        <w:t>Doit permettre de lisser les commandes en fonction du plan de charge du point de vente</w:t>
+        <w:t>Permet</w:t>
+      </w:r>
+      <w:r>
+        <w:t xml:space="preserve"> de lisser les commandes en fonction du plan de charge du point de vente</w:t>
       </w:r>
     </w:p>
     <w:p>
@@ -5937,7 +6102,10 @@
         <w:jc w:val="both"/>
       </w:pPr>
       <w:r>
-        <w:t>Doit permettre soit d’annuler la commande, soit d’en déclencher la préparation et le paiement le cas échéant</w:t>
+        <w:t>Permet</w:t>
+      </w:r>
+      <w:r>
+        <w:t xml:space="preserve"> soit d’annuler la commande, soit d’en déclencher la préparation et le paiement le cas échéant</w:t>
       </w:r>
     </w:p>
     <w:p>
@@ -5963,7 +6131,10 @@
         <w:jc w:val="both"/>
       </w:pPr>
       <w:r>
-        <w:t xml:space="preserve">Doit permettre de récapituler l’ensemble de la commande et les conditions de </w:t>
+        <w:t>Permet</w:t>
+      </w:r>
+      <w:r>
+        <w:t xml:space="preserve"> de récapituler l’ensemble de la commande et les conditions de </w:t>
       </w:r>
       <w:r>
         <w:t>prise en compte</w:t>
@@ -6013,7 +6184,10 @@
         <w:jc w:val="both"/>
       </w:pPr>
       <w:r>
-        <w:t>Doit permettre à chaque pizzaïolo de mettre exactement les ingrédients précisés à la commande ou dans le menu et permet ensuite d’implémenter la consommation d’ingrédients dans le stock</w:t>
+        <w:t>Permet</w:t>
+      </w:r>
+      <w:r>
+        <w:t xml:space="preserve"> à chaque pizzaïolo de mettre exactement les ingrédients précisés à la commande ou dans le menu et permet ensuite d’implémenter la consommation d’ingrédients dans le stock</w:t>
       </w:r>
     </w:p>
     <w:p>
@@ -6045,7 +6219,10 @@
         <w:jc w:val="both"/>
       </w:pPr>
       <w:r>
-        <w:t>Doit permettre aux utilisateurs de suivre l’état d’avancement de chaque commande</w:t>
+        <w:t>Permet</w:t>
+      </w:r>
+      <w:r>
+        <w:t xml:space="preserve"> aux utilisateurs de suivre l’état d’avancement de chaque commande</w:t>
       </w:r>
     </w:p>
     <w:p>
@@ -6058,7 +6235,13 @@
         <w:jc w:val="both"/>
       </w:pPr>
       <w:r>
-        <w:t>Validation de la complétude d’une commande</w:t>
+        <w:t>Complétude</w:t>
+      </w:r>
+      <w:r>
+        <w:t xml:space="preserve"> </w:t>
+      </w:r>
+      <w:r>
+        <w:t>de la préparation d’une commande</w:t>
       </w:r>
     </w:p>
     <w:p>
@@ -6071,7 +6254,23 @@
         <w:jc w:val="both"/>
       </w:pPr>
       <w:r>
-        <w:t>Doit permettre à l’utilisateur soit de déclencher la livraison, soit d’informer le client sur place qu’il peut prendre sa commande</w:t>
+        <w:t>Permet</w:t>
+      </w:r>
+      <w:r>
+        <w:t xml:space="preserve"> à l’utilisateur soit de déclencher la livraison, soit d’informer le client sur place qu’il peut prendre sa commande</w:t>
+      </w:r>
+    </w:p>
+    <w:p>
+      <w:pPr>
+        <w:pStyle w:val="Paragraphedeliste"/>
+        <w:numPr>
+          <w:ilvl w:val="1"/>
+          <w:numId w:val="4"/>
+        </w:numPr>
+        <w:jc w:val="both"/>
+      </w:pPr>
+      <w:r>
+        <w:t>Permet de supprimer la commande de la file d’attente</w:t>
       </w:r>
     </w:p>
     <w:p>
@@ -6109,7 +6308,10 @@
         <w:jc w:val="both"/>
       </w:pPr>
       <w:r>
-        <w:t>Doit permettre au responsable d’identifier la disponibilité des livreurs et de s’assurer que la commande a quitté le point de vente</w:t>
+        <w:t>Permet</w:t>
+      </w:r>
+      <w:r>
+        <w:t xml:space="preserve"> au responsable d’identifier la disponibilité des livreurs et de s’assurer que la commande a quitté le point de vente</w:t>
       </w:r>
     </w:p>
     <w:p>
@@ -6135,7 +6337,10 @@
         <w:jc w:val="both"/>
       </w:pPr>
       <w:r>
-        <w:t>Doit permettre au responsable de s’assurer que le livreur est de retour en toute sécurité</w:t>
+        <w:t>Permet</w:t>
+      </w:r>
+      <w:r>
+        <w:t xml:space="preserve"> au responsable de s’assurer que le livreur est de retour en toute sécurité</w:t>
       </w:r>
     </w:p>
     <w:p>
@@ -6161,10 +6366,26 @@
         <w:jc w:val="both"/>
       </w:pPr>
       <w:r>
-        <w:t>Doit permettre au responsable de vérifier sa caisse, surtout si le client était finalement absent au moment de la livraison ou bien n’a pas pu paye</w:t>
+        <w:t>Permet</w:t>
+      </w:r>
+      <w:r>
+        <w:t xml:space="preserve"> au responsable de vérifier sa caisse, surtout si le client était finalement absent au moment de la livraison ou bien n’a pas pu paye</w:t>
       </w:r>
       <w:r>
         <w:t>r</w:t>
+      </w:r>
+    </w:p>
+    <w:p>
+      <w:pPr>
+        <w:pStyle w:val="Paragraphedeliste"/>
+        <w:numPr>
+          <w:ilvl w:val="1"/>
+          <w:numId w:val="4"/>
+        </w:numPr>
+        <w:jc w:val="both"/>
+      </w:pPr>
+      <w:r>
+        <w:t>Permet de supprimer la commande des instances en attente</w:t>
       </w:r>
     </w:p>
     <w:p>
@@ -6351,6 +6572,7 @@
     <w:p/>
     <w:p>
       <w:r>
+        <w:lastRenderedPageBreak/>
         <w:t>(</w:t>
       </w:r>
       <w:proofErr w:type="spellStart"/>
@@ -6361,30 +6583,17 @@
       <w:r>
         <w:t xml:space="preserve"> page suivante)</w:t>
       </w:r>
-    </w:p>
-    <w:p>
-      <w:pPr>
-        <w:pStyle w:val="Paragraphedeliste"/>
-        <w:jc w:val="center"/>
-      </w:pPr>
+      <w:bookmarkStart w:id="48" w:name="_GoBack"/>
       <w:r>
         <w:rPr>
           <w:noProof/>
         </w:rPr>
         <w:lastRenderedPageBreak/>
         <w:drawing>
-          <wp:anchor distT="0" distB="0" distL="114300" distR="114300" simplePos="0" relativeHeight="251661312" behindDoc="0" locked="0" layoutInCell="1" allowOverlap="1">
-            <wp:simplePos x="0" y="0"/>
-            <wp:positionH relativeFrom="column">
-              <wp:posOffset>425302</wp:posOffset>
-            </wp:positionH>
-            <wp:positionV relativeFrom="paragraph">
-              <wp:posOffset>0</wp:posOffset>
-            </wp:positionV>
-            <wp:extent cx="4502208" cy="8612372"/>
-            <wp:effectExtent l="0" t="0" r="0" b="0"/>
-            <wp:wrapSquare wrapText="bothSides"/>
-            <wp:docPr id="1" name="Image 1"/>
+          <wp:inline distT="0" distB="0" distL="0" distR="0">
+            <wp:extent cx="4796790" cy="9176385"/>
+            <wp:effectExtent l="0" t="0" r="3810" b="5715"/>
+            <wp:docPr id="9" name="Image 9"/>
             <wp:cNvGraphicFramePr>
               <a:graphicFrameLocks xmlns:a="http://schemas.openxmlformats.org/drawingml/2006/main" noChangeAspect="1"/>
             </wp:cNvGraphicFramePr>
@@ -6392,7 +6601,7 @@
               <a:graphicData uri="http://schemas.openxmlformats.org/drawingml/2006/picture">
                 <pic:pic xmlns:pic="http://schemas.openxmlformats.org/drawingml/2006/picture">
                   <pic:nvPicPr>
-                    <pic:cNvPr id="1" name="Diagramme_activité.pdf"/>
+                    <pic:cNvPr id="9" name="Diagramme_activité.pdf"/>
                     <pic:cNvPicPr/>
                   </pic:nvPicPr>
                   <pic:blipFill>
@@ -6410,7 +6619,7 @@
                   <pic:spPr>
                     <a:xfrm>
                       <a:off x="0" y="0"/>
-                      <a:ext cx="4502208" cy="8612372"/>
+                      <a:ext cx="4796790" cy="9176385"/>
                     </a:xfrm>
                     <a:prstGeom prst="rect">
                       <a:avLst/>
@@ -6419,10 +6628,18 @@
                 </pic:pic>
               </a:graphicData>
             </a:graphic>
-          </wp:anchor>
+          </wp:inline>
         </w:drawing>
       </w:r>
-      <w:r>
+    </w:p>
+    <w:bookmarkEnd w:id="48"/>
+    <w:p>
+      <w:pPr>
+        <w:pStyle w:val="Paragraphedeliste"/>
+        <w:jc w:val="center"/>
+      </w:pPr>
+      <w:r>
+        <w:lastRenderedPageBreak/>
         <w:br w:type="textWrapping" w:clear="all"/>
       </w:r>
     </w:p>
@@ -6430,13 +6647,13 @@
       <w:pPr>
         <w:pStyle w:val="Titre2"/>
       </w:pPr>
-      <w:bookmarkStart w:id="48" w:name="_Toc23359403"/>
-      <w:bookmarkStart w:id="49" w:name="_Toc23519132"/>
+      <w:bookmarkStart w:id="49" w:name="_Toc23359403"/>
+      <w:bookmarkStart w:id="50" w:name="_Toc23519132"/>
       <w:r>
         <w:t>Diagramme de séquence d’authentification SD-01</w:t>
       </w:r>
-      <w:bookmarkEnd w:id="48"/>
       <w:bookmarkEnd w:id="49"/>
+      <w:bookmarkEnd w:id="50"/>
     </w:p>
     <w:p>
       <w:pPr>
@@ -6498,14 +6715,14 @@
       <w:pPr>
         <w:pStyle w:val="Titre2"/>
       </w:pPr>
-      <w:bookmarkStart w:id="50" w:name="_Toc23359404"/>
-      <w:bookmarkStart w:id="51" w:name="_Toc23519133"/>
+      <w:bookmarkStart w:id="51" w:name="_Toc23359404"/>
+      <w:bookmarkStart w:id="52" w:name="_Toc23519133"/>
       <w:r>
         <w:lastRenderedPageBreak/>
         <w:t>Diagramme de séquence d’inscription d’un nouveau client SD-02</w:t>
       </w:r>
-      <w:bookmarkEnd w:id="50"/>
       <w:bookmarkEnd w:id="51"/>
+      <w:bookmarkEnd w:id="52"/>
     </w:p>
     <w:p>
       <w:pPr>
@@ -6559,7 +6776,6 @@
       </w:r>
     </w:p>
     <w:p>
-      <w:bookmarkStart w:id="52" w:name="_GoBack"/>
       <w:r>
         <w:br w:type="page"/>
       </w:r>
@@ -6586,7 +6802,6 @@
       </w:pPr>
       <w:bookmarkStart w:id="53" w:name="_Toc23359405"/>
       <w:bookmarkStart w:id="54" w:name="_Toc23519134"/>
-      <w:bookmarkEnd w:id="52"/>
       <w:r>
         <w:lastRenderedPageBreak/>
         <w:t>Diagramme de séquence de choix des pizzas et de leur composition</w:t>
@@ -7095,6 +7310,7 @@
                       <w:dataBinding w:prefixMappings="xmlns:ns0='http://purl.org/dc/elements/1.1/' xmlns:ns1='http://schemas.openxmlformats.org/package/2006/metadata/core-properties' " w:xpath="/ns1:coreProperties[1]/ns0:title[1]" w:storeItemID="{6C3C8BC8-F283-45AE-878A-BAB7291924A1}"/>
                       <w:text/>
                     </w:sdtPr>
+                    <w:sdtEndPr/>
                     <w:sdtContent>
                       <w:p>
                         <w:pPr>
@@ -7269,6 +7485,7 @@
                       <w:dataBinding w:prefixMappings="xmlns:ns0='http://purl.org/dc/elements/1.1/' xmlns:ns1='http://schemas.openxmlformats.org/package/2006/metadata/core-properties' " w:xpath="/ns1:coreProperties[1]/ns0:title[1]" w:storeItemID="{6C3C8BC8-F283-45AE-878A-BAB7291924A1}"/>
                       <w:text/>
                     </w:sdtPr>
+                    <w:sdtEndPr/>
                     <w:sdtContent>
                       <w:p>
                         <w:pPr>
@@ -10130,6 +10347,7 @@
     <w:rsidRoot w:val="00D42E89"/>
     <w:rsid w:val="00056B9A"/>
     <w:rsid w:val="001B0943"/>
+    <w:rsid w:val="003F4438"/>
     <w:rsid w:val="00494AAC"/>
     <w:rsid w:val="004A01DB"/>
     <w:rsid w:val="00727A8A"/>
@@ -10904,7 +11122,7 @@
 </file>
 
 <file path=customXml/itemProps2.xml><?xml version="1.0" encoding="utf-8"?>
-<ds:datastoreItem xmlns:ds="http://schemas.openxmlformats.org/officeDocument/2006/customXml" ds:itemID="{1549BADA-6C0D-764F-B877-B6AF08B65BE2}">
+<ds:datastoreItem xmlns:ds="http://schemas.openxmlformats.org/officeDocument/2006/customXml" ds:itemID="{BBED1BC7-E27D-3C4C-BFBE-91065ADA5344}">
   <ds:schemaRefs>
     <ds:schemaRef ds:uri="http://schemas.openxmlformats.org/officeDocument/2006/bibliography"/>
   </ds:schemaRefs>

</xml_diff>